<commit_message>
Modificación de plantillas PSP
</commit_message>
<xml_diff>
--- a/02. Desarrollo del proyecto/10.PSP/GSM/Agregar y Consultar Tarea/Especificación_Funcional.docx
+++ b/02. Desarrollo del proyecto/10.PSP/GSM/Agregar y Consultar Tarea/Especificación_Funcional.docx
@@ -10,6 +10,13 @@
           <w:color w:val="002060"/>
         </w:rPr>
       </w:pPr>
+      <w:r>
+        <w:rPr>
+          <w:rFonts w:ascii="Arial Black" w:hAnsi="Arial Black"/>
+          <w:color w:val="002060"/>
+        </w:rPr>
+        <w:t xml:space="preserve"> </w:t>
+      </w:r>
       <w:r>
         <w:rPr>
           <w:rFonts w:ascii="Arial Black" w:hAnsi="Arial Black"/>
@@ -139,8 +146,6 @@
               </w:rPr>
               <w:t>24 / 11 / 2018</w:t>
             </w:r>
-            <w:bookmarkStart w:id="0" w:name="_GoBack"/>
-            <w:bookmarkEnd w:id="0"/>
           </w:p>
         </w:tc>
       </w:tr>
@@ -189,6 +194,7 @@
                 <w:szCs w:val="20"/>
               </w:rPr>
             </w:pPr>
+            <w:proofErr w:type="spellStart"/>
             <w:r>
               <w:rPr>
                 <w:rFonts w:ascii="Arial" w:eastAsia="Times New Roman" w:hAnsi="Arial" w:cs="Arial"/>
@@ -205,6 +211,7 @@
               </w:rPr>
               <w:t>ttMonitor</w:t>
             </w:r>
+            <w:proofErr w:type="spellEnd"/>
           </w:p>
         </w:tc>
         <w:tc>
@@ -345,6 +352,7 @@
                 <w:szCs w:val="20"/>
               </w:rPr>
             </w:pPr>
+            <w:proofErr w:type="spellStart"/>
             <w:r>
               <w:rPr>
                 <w:rFonts w:ascii="Arial" w:eastAsia="Times New Roman" w:hAnsi="Arial" w:cs="Arial"/>
@@ -353,6 +361,7 @@
               </w:rPr>
               <w:t>SQLControlador</w:t>
             </w:r>
+            <w:proofErr w:type="spellEnd"/>
           </w:p>
         </w:tc>
       </w:tr>
@@ -534,8 +543,18 @@
                 <w:sz w:val="20"/>
                 <w:szCs w:val="20"/>
               </w:rPr>
-              <w:t>$Mysql</w:t>
-            </w:r>
+              <w:t>$</w:t>
+            </w:r>
+            <w:proofErr w:type="spellStart"/>
+            <w:r>
+              <w:rPr>
+                <w:rFonts w:ascii="Arial" w:eastAsia="Times New Roman" w:hAnsi="Arial" w:cs="Arial"/>
+                <w:sz w:val="20"/>
+                <w:szCs w:val="20"/>
+              </w:rPr>
+              <w:t>Mysql</w:t>
+            </w:r>
+            <w:proofErr w:type="spellEnd"/>
           </w:p>
         </w:tc>
         <w:tc>
@@ -1155,13 +1174,59 @@
                 <w:szCs w:val="20"/>
               </w:rPr>
             </w:pPr>
-            <w:r>
-              <w:rPr>
-                <w:rFonts w:ascii="Arial" w:eastAsia="Times New Roman" w:hAnsi="Arial" w:cs="Arial"/>
-                <w:sz w:val="20"/>
-                <w:szCs w:val="20"/>
-              </w:rPr>
-              <w:t>public function AgregarTarea($Tarea</w:t>
+            <w:proofErr w:type="spellStart"/>
+            <w:r>
+              <w:rPr>
+                <w:rFonts w:ascii="Arial" w:eastAsia="Times New Roman" w:hAnsi="Arial" w:cs="Arial"/>
+                <w:sz w:val="20"/>
+                <w:szCs w:val="20"/>
+              </w:rPr>
+              <w:t>public</w:t>
+            </w:r>
+            <w:proofErr w:type="spellEnd"/>
+            <w:r>
+              <w:rPr>
+                <w:rFonts w:ascii="Arial" w:eastAsia="Times New Roman" w:hAnsi="Arial" w:cs="Arial"/>
+                <w:sz w:val="20"/>
+                <w:szCs w:val="20"/>
+              </w:rPr>
+              <w:t xml:space="preserve"> </w:t>
+            </w:r>
+            <w:proofErr w:type="spellStart"/>
+            <w:r>
+              <w:rPr>
+                <w:rFonts w:ascii="Arial" w:eastAsia="Times New Roman" w:hAnsi="Arial" w:cs="Arial"/>
+                <w:sz w:val="20"/>
+                <w:szCs w:val="20"/>
+              </w:rPr>
+              <w:t>function</w:t>
+            </w:r>
+            <w:proofErr w:type="spellEnd"/>
+            <w:r>
+              <w:rPr>
+                <w:rFonts w:ascii="Arial" w:eastAsia="Times New Roman" w:hAnsi="Arial" w:cs="Arial"/>
+                <w:sz w:val="20"/>
+                <w:szCs w:val="20"/>
+              </w:rPr>
+              <w:t xml:space="preserve"> </w:t>
+            </w:r>
+            <w:proofErr w:type="spellStart"/>
+            <w:r>
+              <w:rPr>
+                <w:rFonts w:ascii="Arial" w:eastAsia="Times New Roman" w:hAnsi="Arial" w:cs="Arial"/>
+                <w:sz w:val="20"/>
+                <w:szCs w:val="20"/>
+              </w:rPr>
+              <w:t>AgregarTarea</w:t>
+            </w:r>
+            <w:proofErr w:type="spellEnd"/>
+            <w:r>
+              <w:rPr>
+                <w:rFonts w:ascii="Arial" w:eastAsia="Times New Roman" w:hAnsi="Arial" w:cs="Arial"/>
+                <w:sz w:val="20"/>
+                <w:szCs w:val="20"/>
+              </w:rPr>
+              <w:t>($Tarea</w:t>
             </w:r>
             <w:r>
               <w:rPr>
@@ -1365,6 +1430,3104 @@
                 <w:szCs w:val="20"/>
               </w:rPr>
             </w:pPr>
+          </w:p>
+        </w:tc>
+      </w:tr>
+      <w:tr>
+        <w:tc>
+          <w:tcPr>
+            <w:tcW w:w="245" w:type="dxa"/>
+          </w:tcPr>
+          <w:p>
+            <w:pPr>
+              <w:rPr>
+                <w:rFonts w:ascii="Times New Roman" w:eastAsia="Times New Roman" w:hAnsi="Times New Roman" w:cs="Times New Roman"/>
+                <w:sz w:val="20"/>
+                <w:szCs w:val="20"/>
+              </w:rPr>
+            </w:pPr>
+          </w:p>
+        </w:tc>
+        <w:tc>
+          <w:tcPr>
+            <w:tcW w:w="4453" w:type="dxa"/>
+            <w:gridSpan w:val="2"/>
+          </w:tcPr>
+          <w:p>
+            <w:pPr>
+              <w:rPr>
+                <w:rFonts w:ascii="Arial" w:eastAsia="Times New Roman" w:hAnsi="Arial" w:cs="Arial"/>
+                <w:sz w:val="20"/>
+                <w:szCs w:val="20"/>
+              </w:rPr>
+            </w:pPr>
+          </w:p>
+        </w:tc>
+        <w:tc>
+          <w:tcPr>
+            <w:tcW w:w="4230" w:type="dxa"/>
+          </w:tcPr>
+          <w:p>
+            <w:pPr>
+              <w:rPr>
+                <w:rFonts w:ascii="Arial" w:eastAsia="Times New Roman" w:hAnsi="Arial" w:cs="Arial"/>
+                <w:sz w:val="20"/>
+                <w:szCs w:val="20"/>
+              </w:rPr>
+            </w:pPr>
+          </w:p>
+        </w:tc>
+      </w:tr>
+      <w:tr>
+        <w:tc>
+          <w:tcPr>
+            <w:tcW w:w="8928" w:type="dxa"/>
+            <w:gridSpan w:val="4"/>
+          </w:tcPr>
+          <w:p>
+            <w:pPr>
+              <w:rPr>
+                <w:rFonts w:ascii="Times New Roman" w:eastAsia="Times New Roman" w:hAnsi="Times New Roman" w:cs="Times New Roman"/>
+                <w:b/>
+                <w:sz w:val="16"/>
+                <w:szCs w:val="16"/>
+              </w:rPr>
+            </w:pPr>
+          </w:p>
+        </w:tc>
+      </w:tr>
+      <w:tr>
+        <w:trPr>
+          <w:trHeight w:val="382"/>
+        </w:trPr>
+        <w:tc>
+          <w:tcPr>
+            <w:tcW w:w="1905" w:type="dxa"/>
+            <w:gridSpan w:val="2"/>
+          </w:tcPr>
+          <w:p>
+            <w:pPr>
+              <w:rPr>
+                <w:rFonts w:ascii="Arial Narrow" w:eastAsia="Times New Roman" w:hAnsi="Arial Narrow" w:cs="Times New Roman"/>
+                <w:b/>
+                <w:szCs w:val="20"/>
+              </w:rPr>
+            </w:pPr>
+            <w:r>
+              <w:rPr>
+                <w:rFonts w:ascii="Arial Narrow" w:eastAsia="Times New Roman" w:hAnsi="Arial Narrow" w:cs="Times New Roman"/>
+                <w:b/>
+                <w:szCs w:val="20"/>
+              </w:rPr>
+              <w:t>Nombre de la clase</w:t>
+            </w:r>
+          </w:p>
+        </w:tc>
+        <w:tc>
+          <w:tcPr>
+            <w:tcW w:w="7023" w:type="dxa"/>
+            <w:gridSpan w:val="2"/>
+          </w:tcPr>
+          <w:p>
+            <w:pPr>
+              <w:rPr>
+                <w:rFonts w:ascii="Arial" w:eastAsia="Times New Roman" w:hAnsi="Arial" w:cs="Arial"/>
+                <w:sz w:val="20"/>
+                <w:szCs w:val="20"/>
+              </w:rPr>
+            </w:pPr>
+            <w:r>
+              <w:rPr>
+                <w:rFonts w:ascii="Arial" w:eastAsia="Times New Roman" w:hAnsi="Arial" w:cs="Arial"/>
+                <w:sz w:val="20"/>
+                <w:szCs w:val="20"/>
+              </w:rPr>
+              <w:t>Tareas</w:t>
+            </w:r>
+          </w:p>
+        </w:tc>
+      </w:tr>
+      <w:tr>
+        <w:tc>
+          <w:tcPr>
+            <w:tcW w:w="1905" w:type="dxa"/>
+            <w:gridSpan w:val="2"/>
+          </w:tcPr>
+          <w:p>
+            <w:pPr>
+              <w:rPr>
+                <w:rFonts w:ascii="Arial Narrow" w:eastAsia="Times New Roman" w:hAnsi="Arial Narrow" w:cs="Times New Roman"/>
+                <w:b/>
+                <w:szCs w:val="20"/>
+              </w:rPr>
+            </w:pPr>
+            <w:r>
+              <w:rPr>
+                <w:rFonts w:ascii="Arial Narrow" w:eastAsia="Times New Roman" w:hAnsi="Arial Narrow" w:cs="Times New Roman"/>
+                <w:b/>
+                <w:szCs w:val="20"/>
+              </w:rPr>
+              <w:t xml:space="preserve">Clase padre </w:t>
+            </w:r>
+          </w:p>
+        </w:tc>
+        <w:tc>
+          <w:tcPr>
+            <w:tcW w:w="7023" w:type="dxa"/>
+            <w:gridSpan w:val="2"/>
+          </w:tcPr>
+          <w:p>
+            <w:pPr>
+              <w:rPr>
+                <w:rFonts w:ascii="Arial" w:eastAsia="Times New Roman" w:hAnsi="Arial" w:cs="Arial"/>
+                <w:sz w:val="20"/>
+                <w:szCs w:val="20"/>
+              </w:rPr>
+            </w:pPr>
+          </w:p>
+        </w:tc>
+      </w:tr>
+      <w:tr>
+        <w:tc>
+          <w:tcPr>
+            <w:tcW w:w="8928" w:type="dxa"/>
+            <w:gridSpan w:val="4"/>
+          </w:tcPr>
+          <w:p>
+            <w:pPr>
+              <w:rPr>
+                <w:rFonts w:ascii="Times New Roman" w:eastAsia="Times New Roman" w:hAnsi="Times New Roman" w:cs="Times New Roman"/>
+                <w:b/>
+                <w:sz w:val="16"/>
+                <w:szCs w:val="16"/>
+              </w:rPr>
+            </w:pPr>
+          </w:p>
+        </w:tc>
+      </w:tr>
+      <w:tr>
+        <w:tc>
+          <w:tcPr>
+            <w:tcW w:w="8928" w:type="dxa"/>
+            <w:gridSpan w:val="4"/>
+          </w:tcPr>
+          <w:p>
+            <w:pPr>
+              <w:rPr>
+                <w:rFonts w:ascii="Arial Narrow" w:eastAsia="Times New Roman" w:hAnsi="Arial Narrow" w:cs="Times New Roman"/>
+                <w:b/>
+                <w:szCs w:val="20"/>
+              </w:rPr>
+            </w:pPr>
+            <w:r>
+              <w:rPr>
+                <w:rFonts w:ascii="Arial Narrow" w:eastAsia="Times New Roman" w:hAnsi="Arial Narrow" w:cs="Times New Roman"/>
+                <w:b/>
+                <w:szCs w:val="20"/>
+              </w:rPr>
+              <w:t>Atributos</w:t>
+            </w:r>
+          </w:p>
+        </w:tc>
+      </w:tr>
+      <w:tr>
+        <w:tc>
+          <w:tcPr>
+            <w:tcW w:w="245" w:type="dxa"/>
+          </w:tcPr>
+          <w:p>
+            <w:pPr>
+              <w:rPr>
+                <w:rFonts w:ascii="Arial Narrow" w:eastAsia="Times New Roman" w:hAnsi="Arial Narrow" w:cs="Times New Roman"/>
+                <w:b/>
+                <w:szCs w:val="20"/>
+              </w:rPr>
+            </w:pPr>
+          </w:p>
+        </w:tc>
+        <w:tc>
+          <w:tcPr>
+            <w:tcW w:w="4453" w:type="dxa"/>
+            <w:gridSpan w:val="2"/>
+          </w:tcPr>
+          <w:p>
+            <w:pPr>
+              <w:rPr>
+                <w:rFonts w:ascii="Arial Narrow" w:eastAsia="Times New Roman" w:hAnsi="Arial Narrow" w:cs="Times New Roman"/>
+                <w:b/>
+                <w:szCs w:val="20"/>
+              </w:rPr>
+            </w:pPr>
+            <w:r>
+              <w:rPr>
+                <w:rFonts w:ascii="Arial Narrow" w:eastAsia="Times New Roman" w:hAnsi="Arial Narrow" w:cs="Times New Roman"/>
+                <w:b/>
+                <w:szCs w:val="20"/>
+              </w:rPr>
+              <w:t>Declaración</w:t>
+            </w:r>
+          </w:p>
+        </w:tc>
+        <w:tc>
+          <w:tcPr>
+            <w:tcW w:w="4230" w:type="dxa"/>
+          </w:tcPr>
+          <w:p>
+            <w:pPr>
+              <w:rPr>
+                <w:rFonts w:ascii="Arial Narrow" w:eastAsia="Times New Roman" w:hAnsi="Arial Narrow" w:cs="Times New Roman"/>
+                <w:b/>
+                <w:szCs w:val="20"/>
+              </w:rPr>
+            </w:pPr>
+            <w:r>
+              <w:rPr>
+                <w:rFonts w:ascii="Arial Narrow" w:eastAsia="Times New Roman" w:hAnsi="Arial Narrow" w:cs="Times New Roman"/>
+                <w:b/>
+                <w:szCs w:val="20"/>
+              </w:rPr>
+              <w:t>Descripción</w:t>
+            </w:r>
+          </w:p>
+        </w:tc>
+      </w:tr>
+      <w:tr>
+        <w:tc>
+          <w:tcPr>
+            <w:tcW w:w="245" w:type="dxa"/>
+          </w:tcPr>
+          <w:p>
+            <w:pPr>
+              <w:rPr>
+                <w:rFonts w:ascii="Times New Roman" w:eastAsia="Times New Roman" w:hAnsi="Times New Roman" w:cs="Times New Roman"/>
+                <w:sz w:val="20"/>
+                <w:szCs w:val="20"/>
+              </w:rPr>
+            </w:pPr>
+          </w:p>
+        </w:tc>
+        <w:tc>
+          <w:tcPr>
+            <w:tcW w:w="4453" w:type="dxa"/>
+            <w:gridSpan w:val="2"/>
+          </w:tcPr>
+          <w:p>
+            <w:pPr>
+              <w:rPr>
+                <w:rFonts w:ascii="Arial" w:eastAsia="Times New Roman" w:hAnsi="Arial" w:cs="Arial"/>
+                <w:sz w:val="20"/>
+                <w:szCs w:val="20"/>
+              </w:rPr>
+            </w:pPr>
+            <w:r>
+              <w:rPr>
+                <w:rFonts w:ascii="Arial" w:eastAsia="Times New Roman" w:hAnsi="Arial" w:cs="Arial"/>
+                <w:sz w:val="20"/>
+                <w:szCs w:val="20"/>
+              </w:rPr>
+              <w:t>$</w:t>
+            </w:r>
+            <w:proofErr w:type="spellStart"/>
+            <w:r>
+              <w:rPr>
+                <w:rFonts w:ascii="Arial" w:eastAsia="Times New Roman" w:hAnsi="Arial" w:cs="Arial"/>
+                <w:sz w:val="20"/>
+                <w:szCs w:val="20"/>
+              </w:rPr>
+              <w:t>idTarea</w:t>
+            </w:r>
+            <w:proofErr w:type="spellEnd"/>
+          </w:p>
+        </w:tc>
+        <w:tc>
+          <w:tcPr>
+            <w:tcW w:w="4230" w:type="dxa"/>
+          </w:tcPr>
+          <w:p>
+            <w:pPr>
+              <w:rPr>
+                <w:rFonts w:ascii="Arial" w:eastAsia="Times New Roman" w:hAnsi="Arial" w:cs="Arial"/>
+                <w:sz w:val="20"/>
+                <w:szCs w:val="20"/>
+              </w:rPr>
+            </w:pPr>
+            <w:r>
+              <w:rPr>
+                <w:rFonts w:ascii="Arial" w:eastAsia="Times New Roman" w:hAnsi="Arial" w:cs="Arial"/>
+                <w:sz w:val="20"/>
+                <w:szCs w:val="20"/>
+              </w:rPr>
+              <w:t>Variable que se utiliza para traer el id de la tarea</w:t>
+            </w:r>
+          </w:p>
+        </w:tc>
+      </w:tr>
+      <w:tr>
+        <w:tc>
+          <w:tcPr>
+            <w:tcW w:w="245" w:type="dxa"/>
+          </w:tcPr>
+          <w:p>
+            <w:pPr>
+              <w:rPr>
+                <w:rFonts w:ascii="Times New Roman" w:eastAsia="Times New Roman" w:hAnsi="Times New Roman" w:cs="Times New Roman"/>
+                <w:sz w:val="20"/>
+                <w:szCs w:val="20"/>
+              </w:rPr>
+            </w:pPr>
+          </w:p>
+        </w:tc>
+        <w:tc>
+          <w:tcPr>
+            <w:tcW w:w="4453" w:type="dxa"/>
+            <w:gridSpan w:val="2"/>
+          </w:tcPr>
+          <w:p>
+            <w:pPr>
+              <w:rPr>
+                <w:rFonts w:ascii="Arial" w:eastAsia="Times New Roman" w:hAnsi="Arial" w:cs="Arial"/>
+                <w:sz w:val="20"/>
+                <w:szCs w:val="20"/>
+              </w:rPr>
+            </w:pPr>
+            <w:r>
+              <w:rPr>
+                <w:rFonts w:ascii="Arial" w:eastAsia="Times New Roman" w:hAnsi="Arial" w:cs="Arial"/>
+                <w:sz w:val="20"/>
+                <w:szCs w:val="20"/>
+              </w:rPr>
+              <w:t>$Tarea</w:t>
+            </w:r>
+          </w:p>
+        </w:tc>
+        <w:tc>
+          <w:tcPr>
+            <w:tcW w:w="4230" w:type="dxa"/>
+          </w:tcPr>
+          <w:p>
+            <w:pPr>
+              <w:rPr>
+                <w:rFonts w:ascii="Arial" w:eastAsia="Times New Roman" w:hAnsi="Arial" w:cs="Arial"/>
+                <w:sz w:val="20"/>
+                <w:szCs w:val="20"/>
+              </w:rPr>
+            </w:pPr>
+            <w:r>
+              <w:rPr>
+                <w:rFonts w:ascii="Arial" w:eastAsia="Times New Roman" w:hAnsi="Arial" w:cs="Arial"/>
+                <w:sz w:val="20"/>
+                <w:szCs w:val="20"/>
+              </w:rPr>
+              <w:t>Variable que se utiliza para traer el nombre de la tarea</w:t>
+            </w:r>
+          </w:p>
+        </w:tc>
+      </w:tr>
+      <w:tr>
+        <w:tc>
+          <w:tcPr>
+            <w:tcW w:w="245" w:type="dxa"/>
+          </w:tcPr>
+          <w:p>
+            <w:pPr>
+              <w:rPr>
+                <w:rFonts w:ascii="Times New Roman" w:eastAsia="Times New Roman" w:hAnsi="Times New Roman" w:cs="Times New Roman"/>
+                <w:sz w:val="20"/>
+                <w:szCs w:val="20"/>
+              </w:rPr>
+            </w:pPr>
+          </w:p>
+        </w:tc>
+        <w:tc>
+          <w:tcPr>
+            <w:tcW w:w="4453" w:type="dxa"/>
+            <w:gridSpan w:val="2"/>
+          </w:tcPr>
+          <w:p>
+            <w:pPr>
+              <w:rPr>
+                <w:rFonts w:ascii="Arial" w:eastAsia="Times New Roman" w:hAnsi="Arial" w:cs="Arial"/>
+                <w:sz w:val="20"/>
+                <w:szCs w:val="20"/>
+              </w:rPr>
+            </w:pPr>
+            <w:r>
+              <w:rPr>
+                <w:rFonts w:ascii="Arial" w:eastAsia="Times New Roman" w:hAnsi="Arial" w:cs="Arial"/>
+                <w:sz w:val="20"/>
+                <w:szCs w:val="20"/>
+              </w:rPr>
+              <w:t>$</w:t>
+            </w:r>
+            <w:proofErr w:type="spellStart"/>
+            <w:r>
+              <w:rPr>
+                <w:rFonts w:ascii="Arial" w:eastAsia="Times New Roman" w:hAnsi="Arial" w:cs="Arial"/>
+                <w:sz w:val="20"/>
+                <w:szCs w:val="20"/>
+              </w:rPr>
+              <w:t>idUsuario</w:t>
+            </w:r>
+            <w:proofErr w:type="spellEnd"/>
+          </w:p>
+        </w:tc>
+        <w:tc>
+          <w:tcPr>
+            <w:tcW w:w="4230" w:type="dxa"/>
+          </w:tcPr>
+          <w:p>
+            <w:pPr>
+              <w:rPr>
+                <w:rFonts w:ascii="Arial" w:eastAsia="Times New Roman" w:hAnsi="Arial" w:cs="Arial"/>
+                <w:sz w:val="20"/>
+                <w:szCs w:val="20"/>
+              </w:rPr>
+            </w:pPr>
+            <w:r>
+              <w:rPr>
+                <w:rFonts w:ascii="Arial" w:eastAsia="Times New Roman" w:hAnsi="Arial" w:cs="Arial"/>
+                <w:sz w:val="20"/>
+                <w:szCs w:val="20"/>
+              </w:rPr>
+              <w:t>Variable que se utiliza para traer el id del usuario de la tarea</w:t>
+            </w:r>
+          </w:p>
+        </w:tc>
+      </w:tr>
+      <w:tr>
+        <w:tc>
+          <w:tcPr>
+            <w:tcW w:w="245" w:type="dxa"/>
+          </w:tcPr>
+          <w:p>
+            <w:pPr>
+              <w:rPr>
+                <w:rFonts w:ascii="Times New Roman" w:eastAsia="Times New Roman" w:hAnsi="Times New Roman" w:cs="Times New Roman"/>
+                <w:sz w:val="20"/>
+                <w:szCs w:val="20"/>
+              </w:rPr>
+            </w:pPr>
+          </w:p>
+        </w:tc>
+        <w:tc>
+          <w:tcPr>
+            <w:tcW w:w="4453" w:type="dxa"/>
+            <w:gridSpan w:val="2"/>
+          </w:tcPr>
+          <w:p>
+            <w:pPr>
+              <w:rPr>
+                <w:rFonts w:ascii="Arial" w:eastAsia="Times New Roman" w:hAnsi="Arial" w:cs="Arial"/>
+                <w:sz w:val="20"/>
+                <w:szCs w:val="20"/>
+              </w:rPr>
+            </w:pPr>
+            <w:r>
+              <w:rPr>
+                <w:rFonts w:ascii="Arial" w:eastAsia="Times New Roman" w:hAnsi="Arial" w:cs="Arial"/>
+                <w:sz w:val="20"/>
+                <w:szCs w:val="20"/>
+              </w:rPr>
+              <w:t>$</w:t>
+            </w:r>
+            <w:proofErr w:type="spellStart"/>
+            <w:r>
+              <w:rPr>
+                <w:rFonts w:ascii="Arial" w:eastAsia="Times New Roman" w:hAnsi="Arial" w:cs="Arial"/>
+                <w:sz w:val="20"/>
+                <w:szCs w:val="20"/>
+              </w:rPr>
+              <w:t>Usuario_Tweeter</w:t>
+            </w:r>
+            <w:proofErr w:type="spellEnd"/>
+          </w:p>
+        </w:tc>
+        <w:tc>
+          <w:tcPr>
+            <w:tcW w:w="4230" w:type="dxa"/>
+          </w:tcPr>
+          <w:p>
+            <w:pPr>
+              <w:rPr>
+                <w:rFonts w:ascii="Arial" w:eastAsia="Times New Roman" w:hAnsi="Arial" w:cs="Arial"/>
+                <w:sz w:val="20"/>
+                <w:szCs w:val="20"/>
+              </w:rPr>
+            </w:pPr>
+            <w:r>
+              <w:rPr>
+                <w:rFonts w:ascii="Arial" w:eastAsia="Times New Roman" w:hAnsi="Arial" w:cs="Arial"/>
+                <w:sz w:val="20"/>
+                <w:szCs w:val="20"/>
+              </w:rPr>
+              <w:t xml:space="preserve">Variable que se utiliza para traer el usuario de </w:t>
+            </w:r>
+            <w:proofErr w:type="spellStart"/>
+            <w:r>
+              <w:rPr>
+                <w:rFonts w:ascii="Arial" w:eastAsia="Times New Roman" w:hAnsi="Arial" w:cs="Arial"/>
+                <w:sz w:val="20"/>
+                <w:szCs w:val="20"/>
+              </w:rPr>
+              <w:t>tweeter</w:t>
+            </w:r>
+            <w:proofErr w:type="spellEnd"/>
+            <w:r>
+              <w:rPr>
+                <w:rFonts w:ascii="Arial" w:eastAsia="Times New Roman" w:hAnsi="Arial" w:cs="Arial"/>
+                <w:sz w:val="20"/>
+                <w:szCs w:val="20"/>
+              </w:rPr>
+              <w:t xml:space="preserve"> de la tarea</w:t>
+            </w:r>
+          </w:p>
+        </w:tc>
+      </w:tr>
+      <w:tr>
+        <w:tc>
+          <w:tcPr>
+            <w:tcW w:w="245" w:type="dxa"/>
+          </w:tcPr>
+          <w:p>
+            <w:pPr>
+              <w:rPr>
+                <w:rFonts w:ascii="Times New Roman" w:eastAsia="Times New Roman" w:hAnsi="Times New Roman" w:cs="Times New Roman"/>
+                <w:sz w:val="20"/>
+                <w:szCs w:val="20"/>
+              </w:rPr>
+            </w:pPr>
+          </w:p>
+        </w:tc>
+        <w:tc>
+          <w:tcPr>
+            <w:tcW w:w="4453" w:type="dxa"/>
+            <w:gridSpan w:val="2"/>
+          </w:tcPr>
+          <w:p>
+            <w:pPr>
+              <w:rPr>
+                <w:rFonts w:ascii="Arial" w:eastAsia="Times New Roman" w:hAnsi="Arial" w:cs="Arial"/>
+                <w:sz w:val="20"/>
+                <w:szCs w:val="20"/>
+              </w:rPr>
+            </w:pPr>
+            <w:r>
+              <w:rPr>
+                <w:rFonts w:ascii="Arial" w:eastAsia="Times New Roman" w:hAnsi="Arial" w:cs="Arial"/>
+                <w:sz w:val="20"/>
+                <w:szCs w:val="20"/>
+              </w:rPr>
+              <w:t>$</w:t>
+            </w:r>
+            <w:proofErr w:type="spellStart"/>
+            <w:r>
+              <w:rPr>
+                <w:rFonts w:ascii="Arial" w:eastAsia="Times New Roman" w:hAnsi="Arial" w:cs="Arial"/>
+                <w:sz w:val="20"/>
+                <w:szCs w:val="20"/>
+              </w:rPr>
+              <w:t>Hastag</w:t>
+            </w:r>
+            <w:proofErr w:type="spellEnd"/>
+          </w:p>
+        </w:tc>
+        <w:tc>
+          <w:tcPr>
+            <w:tcW w:w="4230" w:type="dxa"/>
+          </w:tcPr>
+          <w:p>
+            <w:pPr>
+              <w:rPr>
+                <w:rFonts w:ascii="Arial" w:eastAsia="Times New Roman" w:hAnsi="Arial" w:cs="Arial"/>
+                <w:sz w:val="20"/>
+                <w:szCs w:val="20"/>
+              </w:rPr>
+            </w:pPr>
+            <w:r>
+              <w:rPr>
+                <w:rFonts w:ascii="Arial" w:eastAsia="Times New Roman" w:hAnsi="Arial" w:cs="Arial"/>
+                <w:sz w:val="20"/>
+                <w:szCs w:val="20"/>
+              </w:rPr>
+              <w:t xml:space="preserve">Variable que se utiliza para traer el </w:t>
+            </w:r>
+            <w:proofErr w:type="spellStart"/>
+            <w:r>
+              <w:rPr>
+                <w:rFonts w:ascii="Arial" w:eastAsia="Times New Roman" w:hAnsi="Arial" w:cs="Arial"/>
+                <w:sz w:val="20"/>
+                <w:szCs w:val="20"/>
+              </w:rPr>
+              <w:t>hashatg</w:t>
+            </w:r>
+            <w:proofErr w:type="spellEnd"/>
+            <w:r>
+              <w:rPr>
+                <w:rFonts w:ascii="Arial" w:eastAsia="Times New Roman" w:hAnsi="Arial" w:cs="Arial"/>
+                <w:sz w:val="20"/>
+                <w:szCs w:val="20"/>
+              </w:rPr>
+              <w:t xml:space="preserve"> de la tarea</w:t>
+            </w:r>
+          </w:p>
+        </w:tc>
+      </w:tr>
+      <w:tr>
+        <w:tc>
+          <w:tcPr>
+            <w:tcW w:w="245" w:type="dxa"/>
+          </w:tcPr>
+          <w:p>
+            <w:pPr>
+              <w:rPr>
+                <w:rFonts w:ascii="Times New Roman" w:eastAsia="Times New Roman" w:hAnsi="Times New Roman" w:cs="Times New Roman"/>
+                <w:sz w:val="20"/>
+                <w:szCs w:val="20"/>
+              </w:rPr>
+            </w:pPr>
+          </w:p>
+        </w:tc>
+        <w:tc>
+          <w:tcPr>
+            <w:tcW w:w="4453" w:type="dxa"/>
+            <w:gridSpan w:val="2"/>
+          </w:tcPr>
+          <w:p>
+            <w:pPr>
+              <w:rPr>
+                <w:rFonts w:ascii="Arial" w:eastAsia="Times New Roman" w:hAnsi="Arial" w:cs="Arial"/>
+                <w:bCs/>
+                <w:sz w:val="20"/>
+                <w:szCs w:val="20"/>
+                <w:lang w:val="es-419"/>
+              </w:rPr>
+            </w:pPr>
+            <w:r>
+              <w:rPr>
+                <w:rFonts w:ascii="Arial" w:eastAsia="Times New Roman" w:hAnsi="Arial" w:cs="Arial"/>
+                <w:bCs/>
+                <w:sz w:val="20"/>
+                <w:szCs w:val="20"/>
+                <w:lang w:val="es-419"/>
+              </w:rPr>
+              <w:t>$</w:t>
+            </w:r>
+            <w:proofErr w:type="spellStart"/>
+            <w:r>
+              <w:rPr>
+                <w:rFonts w:ascii="Arial" w:eastAsia="Times New Roman" w:hAnsi="Arial" w:cs="Arial"/>
+                <w:bCs/>
+                <w:sz w:val="20"/>
+                <w:szCs w:val="20"/>
+                <w:lang w:val="es-419"/>
+              </w:rPr>
+              <w:t>Dia_inicio</w:t>
+            </w:r>
+            <w:proofErr w:type="spellEnd"/>
+          </w:p>
+        </w:tc>
+        <w:tc>
+          <w:tcPr>
+            <w:tcW w:w="4230" w:type="dxa"/>
+          </w:tcPr>
+          <w:p>
+            <w:pPr>
+              <w:rPr>
+                <w:rFonts w:ascii="Arial" w:eastAsia="Times New Roman" w:hAnsi="Arial" w:cs="Arial"/>
+                <w:sz w:val="20"/>
+                <w:szCs w:val="20"/>
+              </w:rPr>
+            </w:pPr>
+            <w:r>
+              <w:rPr>
+                <w:rFonts w:ascii="Arial" w:eastAsia="Times New Roman" w:hAnsi="Arial" w:cs="Arial"/>
+                <w:sz w:val="20"/>
+                <w:szCs w:val="20"/>
+              </w:rPr>
+              <w:t>Variable que se utiliza para traer el día de inicio de la semana.</w:t>
+            </w:r>
+          </w:p>
+        </w:tc>
+      </w:tr>
+      <w:tr>
+        <w:tc>
+          <w:tcPr>
+            <w:tcW w:w="245" w:type="dxa"/>
+          </w:tcPr>
+          <w:p>
+            <w:pPr>
+              <w:rPr>
+                <w:rFonts w:ascii="Times New Roman" w:eastAsia="Times New Roman" w:hAnsi="Times New Roman" w:cs="Times New Roman"/>
+                <w:sz w:val="20"/>
+                <w:szCs w:val="20"/>
+              </w:rPr>
+            </w:pPr>
+          </w:p>
+        </w:tc>
+        <w:tc>
+          <w:tcPr>
+            <w:tcW w:w="4453" w:type="dxa"/>
+            <w:gridSpan w:val="2"/>
+          </w:tcPr>
+          <w:p>
+            <w:pPr>
+              <w:rPr>
+                <w:rFonts w:ascii="Arial" w:eastAsia="Times New Roman" w:hAnsi="Arial" w:cs="Arial"/>
+                <w:sz w:val="20"/>
+                <w:szCs w:val="20"/>
+              </w:rPr>
+            </w:pPr>
+            <w:r>
+              <w:rPr>
+                <w:rFonts w:ascii="Arial" w:eastAsia="Times New Roman" w:hAnsi="Arial" w:cs="Arial"/>
+                <w:sz w:val="20"/>
+                <w:szCs w:val="20"/>
+              </w:rPr>
+              <w:t>$</w:t>
+            </w:r>
+            <w:proofErr w:type="spellStart"/>
+            <w:r>
+              <w:rPr>
+                <w:rFonts w:ascii="Arial" w:eastAsia="Times New Roman" w:hAnsi="Arial" w:cs="Arial"/>
+                <w:sz w:val="20"/>
+                <w:szCs w:val="20"/>
+              </w:rPr>
+              <w:t>Dia_Fin</w:t>
+            </w:r>
+            <w:proofErr w:type="spellEnd"/>
+          </w:p>
+        </w:tc>
+        <w:tc>
+          <w:tcPr>
+            <w:tcW w:w="4230" w:type="dxa"/>
+          </w:tcPr>
+          <w:p>
+            <w:pPr>
+              <w:rPr>
+                <w:rFonts w:ascii="Arial" w:eastAsia="Times New Roman" w:hAnsi="Arial" w:cs="Arial"/>
+                <w:sz w:val="20"/>
+                <w:szCs w:val="20"/>
+              </w:rPr>
+            </w:pPr>
+            <w:r>
+              <w:rPr>
+                <w:rFonts w:ascii="Arial" w:eastAsia="Times New Roman" w:hAnsi="Arial" w:cs="Arial"/>
+                <w:sz w:val="20"/>
+                <w:szCs w:val="20"/>
+              </w:rPr>
+              <w:t>Variable que se utiliza para traer el día de fin de la semana.</w:t>
+            </w:r>
+          </w:p>
+        </w:tc>
+      </w:tr>
+      <w:tr>
+        <w:tc>
+          <w:tcPr>
+            <w:tcW w:w="245" w:type="dxa"/>
+          </w:tcPr>
+          <w:p>
+            <w:pPr>
+              <w:rPr>
+                <w:rFonts w:ascii="Times New Roman" w:eastAsia="Times New Roman" w:hAnsi="Times New Roman" w:cs="Times New Roman"/>
+                <w:sz w:val="20"/>
+                <w:szCs w:val="20"/>
+              </w:rPr>
+            </w:pPr>
+          </w:p>
+        </w:tc>
+        <w:tc>
+          <w:tcPr>
+            <w:tcW w:w="4453" w:type="dxa"/>
+            <w:gridSpan w:val="2"/>
+          </w:tcPr>
+          <w:p>
+            <w:pPr>
+              <w:rPr>
+                <w:rFonts w:ascii="Arial" w:eastAsia="Times New Roman" w:hAnsi="Arial" w:cs="Arial"/>
+                <w:sz w:val="20"/>
+                <w:szCs w:val="20"/>
+              </w:rPr>
+            </w:pPr>
+            <w:r>
+              <w:rPr>
+                <w:rFonts w:ascii="Arial" w:eastAsia="Times New Roman" w:hAnsi="Arial" w:cs="Arial"/>
+                <w:sz w:val="20"/>
+                <w:szCs w:val="20"/>
+              </w:rPr>
+              <w:t>$</w:t>
+            </w:r>
+            <w:proofErr w:type="spellStart"/>
+            <w:r>
+              <w:rPr>
+                <w:rFonts w:ascii="Arial" w:eastAsia="Times New Roman" w:hAnsi="Arial" w:cs="Arial"/>
+                <w:sz w:val="20"/>
+                <w:szCs w:val="20"/>
+              </w:rPr>
+              <w:t>Hora_Inicio</w:t>
+            </w:r>
+            <w:proofErr w:type="spellEnd"/>
+          </w:p>
+        </w:tc>
+        <w:tc>
+          <w:tcPr>
+            <w:tcW w:w="4230" w:type="dxa"/>
+          </w:tcPr>
+          <w:p>
+            <w:pPr>
+              <w:rPr>
+                <w:rFonts w:ascii="Arial" w:eastAsia="Times New Roman" w:hAnsi="Arial" w:cs="Arial"/>
+                <w:sz w:val="20"/>
+                <w:szCs w:val="20"/>
+              </w:rPr>
+            </w:pPr>
+            <w:r>
+              <w:rPr>
+                <w:rFonts w:ascii="Arial" w:eastAsia="Times New Roman" w:hAnsi="Arial" w:cs="Arial"/>
+                <w:sz w:val="20"/>
+                <w:szCs w:val="20"/>
+              </w:rPr>
+              <w:t>Variable que se utiliza para traer la hora de inicio del día.</w:t>
+            </w:r>
+          </w:p>
+        </w:tc>
+      </w:tr>
+      <w:tr>
+        <w:tc>
+          <w:tcPr>
+            <w:tcW w:w="245" w:type="dxa"/>
+          </w:tcPr>
+          <w:p>
+            <w:pPr>
+              <w:rPr>
+                <w:rFonts w:ascii="Times New Roman" w:eastAsia="Times New Roman" w:hAnsi="Times New Roman" w:cs="Times New Roman"/>
+                <w:sz w:val="20"/>
+                <w:szCs w:val="20"/>
+              </w:rPr>
+            </w:pPr>
+          </w:p>
+        </w:tc>
+        <w:tc>
+          <w:tcPr>
+            <w:tcW w:w="4453" w:type="dxa"/>
+            <w:gridSpan w:val="2"/>
+          </w:tcPr>
+          <w:p>
+            <w:pPr>
+              <w:rPr>
+                <w:rFonts w:ascii="Arial" w:eastAsia="Times New Roman" w:hAnsi="Arial" w:cs="Arial"/>
+                <w:sz w:val="20"/>
+                <w:szCs w:val="20"/>
+              </w:rPr>
+            </w:pPr>
+            <w:r>
+              <w:rPr>
+                <w:rFonts w:ascii="Arial" w:eastAsia="Times New Roman" w:hAnsi="Arial" w:cs="Arial"/>
+                <w:sz w:val="20"/>
+                <w:szCs w:val="20"/>
+              </w:rPr>
+              <w:t>$</w:t>
+            </w:r>
+            <w:proofErr w:type="spellStart"/>
+            <w:r>
+              <w:rPr>
+                <w:rFonts w:ascii="Arial" w:eastAsia="Times New Roman" w:hAnsi="Arial" w:cs="Arial"/>
+                <w:sz w:val="20"/>
+                <w:szCs w:val="20"/>
+              </w:rPr>
+              <w:t>Hora_Fin</w:t>
+            </w:r>
+            <w:proofErr w:type="spellEnd"/>
+          </w:p>
+        </w:tc>
+        <w:tc>
+          <w:tcPr>
+            <w:tcW w:w="4230" w:type="dxa"/>
+          </w:tcPr>
+          <w:p>
+            <w:pPr>
+              <w:rPr>
+                <w:rFonts w:ascii="Arial" w:eastAsia="Times New Roman" w:hAnsi="Arial" w:cs="Arial"/>
+                <w:sz w:val="20"/>
+                <w:szCs w:val="20"/>
+              </w:rPr>
+            </w:pPr>
+            <w:r>
+              <w:rPr>
+                <w:rFonts w:ascii="Arial" w:eastAsia="Times New Roman" w:hAnsi="Arial" w:cs="Arial"/>
+                <w:sz w:val="20"/>
+                <w:szCs w:val="20"/>
+              </w:rPr>
+              <w:t>Variable que se utiliza para traer la hora de fin del día.</w:t>
+            </w:r>
+          </w:p>
+        </w:tc>
+      </w:tr>
+      <w:tr>
+        <w:tc>
+          <w:tcPr>
+            <w:tcW w:w="8928" w:type="dxa"/>
+            <w:gridSpan w:val="4"/>
+          </w:tcPr>
+          <w:p>
+            <w:pPr>
+              <w:rPr>
+                <w:rFonts w:ascii="Times New Roman" w:eastAsia="Times New Roman" w:hAnsi="Times New Roman" w:cs="Times New Roman"/>
+                <w:b/>
+                <w:sz w:val="20"/>
+                <w:szCs w:val="20"/>
+              </w:rPr>
+            </w:pPr>
+          </w:p>
+        </w:tc>
+      </w:tr>
+      <w:tr>
+        <w:tc>
+          <w:tcPr>
+            <w:tcW w:w="8928" w:type="dxa"/>
+            <w:gridSpan w:val="4"/>
+          </w:tcPr>
+          <w:p>
+            <w:pPr>
+              <w:rPr>
+                <w:rFonts w:ascii="Arial Narrow" w:eastAsia="Times New Roman" w:hAnsi="Arial Narrow" w:cs="Times New Roman"/>
+                <w:b/>
+                <w:szCs w:val="20"/>
+              </w:rPr>
+            </w:pPr>
+            <w:r>
+              <w:rPr>
+                <w:rFonts w:ascii="Arial Narrow" w:eastAsia="Times New Roman" w:hAnsi="Arial Narrow" w:cs="Times New Roman"/>
+                <w:b/>
+                <w:szCs w:val="20"/>
+              </w:rPr>
+              <w:t>Ítems</w:t>
+            </w:r>
+          </w:p>
+        </w:tc>
+      </w:tr>
+      <w:tr>
+        <w:tc>
+          <w:tcPr>
+            <w:tcW w:w="245" w:type="dxa"/>
+          </w:tcPr>
+          <w:p>
+            <w:pPr>
+              <w:rPr>
+                <w:rFonts w:ascii="Arial Narrow" w:eastAsia="Times New Roman" w:hAnsi="Arial Narrow" w:cs="Times New Roman"/>
+                <w:b/>
+                <w:szCs w:val="20"/>
+              </w:rPr>
+            </w:pPr>
+          </w:p>
+        </w:tc>
+        <w:tc>
+          <w:tcPr>
+            <w:tcW w:w="4453" w:type="dxa"/>
+            <w:gridSpan w:val="2"/>
+          </w:tcPr>
+          <w:p>
+            <w:pPr>
+              <w:rPr>
+                <w:rFonts w:ascii="Arial Narrow" w:eastAsia="Times New Roman" w:hAnsi="Arial Narrow" w:cs="Times New Roman"/>
+                <w:b/>
+                <w:szCs w:val="20"/>
+              </w:rPr>
+            </w:pPr>
+            <w:r>
+              <w:rPr>
+                <w:rFonts w:ascii="Arial Narrow" w:eastAsia="Times New Roman" w:hAnsi="Arial Narrow" w:cs="Times New Roman"/>
+                <w:b/>
+                <w:szCs w:val="20"/>
+              </w:rPr>
+              <w:t>Declaración</w:t>
+            </w:r>
+          </w:p>
+        </w:tc>
+        <w:tc>
+          <w:tcPr>
+            <w:tcW w:w="4230" w:type="dxa"/>
+          </w:tcPr>
+          <w:p>
+            <w:pPr>
+              <w:rPr>
+                <w:rFonts w:ascii="Arial Narrow" w:eastAsia="Times New Roman" w:hAnsi="Arial Narrow" w:cs="Times New Roman"/>
+                <w:b/>
+                <w:szCs w:val="20"/>
+              </w:rPr>
+            </w:pPr>
+            <w:r>
+              <w:rPr>
+                <w:rFonts w:ascii="Arial Narrow" w:eastAsia="Times New Roman" w:hAnsi="Arial Narrow" w:cs="Times New Roman"/>
+                <w:b/>
+                <w:szCs w:val="20"/>
+              </w:rPr>
+              <w:t>Descripción</w:t>
+            </w:r>
+          </w:p>
+        </w:tc>
+      </w:tr>
+      <w:tr>
+        <w:tc>
+          <w:tcPr>
+            <w:tcW w:w="245" w:type="dxa"/>
+          </w:tcPr>
+          <w:p>
+            <w:pPr>
+              <w:rPr>
+                <w:rFonts w:ascii="Times New Roman" w:eastAsia="Times New Roman" w:hAnsi="Times New Roman" w:cs="Times New Roman"/>
+                <w:sz w:val="20"/>
+                <w:szCs w:val="20"/>
+              </w:rPr>
+            </w:pPr>
+          </w:p>
+          <w:p>
+            <w:pPr>
+              <w:rPr>
+                <w:rFonts w:ascii="Times New Roman" w:eastAsia="Times New Roman" w:hAnsi="Times New Roman" w:cs="Times New Roman"/>
+                <w:sz w:val="20"/>
+                <w:szCs w:val="20"/>
+              </w:rPr>
+            </w:pPr>
+          </w:p>
+        </w:tc>
+        <w:tc>
+          <w:tcPr>
+            <w:tcW w:w="4453" w:type="dxa"/>
+            <w:gridSpan w:val="2"/>
+          </w:tcPr>
+          <w:p>
+            <w:pPr>
+              <w:rPr>
+                <w:rFonts w:ascii="Arial" w:eastAsia="Times New Roman" w:hAnsi="Arial" w:cs="Arial"/>
+                <w:sz w:val="20"/>
+                <w:szCs w:val="20"/>
+              </w:rPr>
+            </w:pPr>
+            <w:proofErr w:type="spellStart"/>
+            <w:r>
+              <w:rPr>
+                <w:rFonts w:ascii="Arial" w:eastAsia="Times New Roman" w:hAnsi="Arial" w:cs="Arial"/>
+                <w:sz w:val="20"/>
+                <w:szCs w:val="20"/>
+              </w:rPr>
+              <w:t>function</w:t>
+            </w:r>
+            <w:proofErr w:type="spellEnd"/>
+            <w:r>
+              <w:rPr>
+                <w:rFonts w:ascii="Arial" w:eastAsia="Times New Roman" w:hAnsi="Arial" w:cs="Arial"/>
+                <w:sz w:val="20"/>
+                <w:szCs w:val="20"/>
+              </w:rPr>
+              <w:t xml:space="preserve"> __</w:t>
+            </w:r>
+            <w:proofErr w:type="spellStart"/>
+            <w:r>
+              <w:rPr>
+                <w:rFonts w:ascii="Arial" w:eastAsia="Times New Roman" w:hAnsi="Arial" w:cs="Arial"/>
+                <w:sz w:val="20"/>
+                <w:szCs w:val="20"/>
+              </w:rPr>
+              <w:t>construct</w:t>
+            </w:r>
+            <w:proofErr w:type="spellEnd"/>
+            <w:r>
+              <w:rPr>
+                <w:rFonts w:ascii="Arial" w:eastAsia="Times New Roman" w:hAnsi="Arial" w:cs="Arial"/>
+                <w:sz w:val="20"/>
+                <w:szCs w:val="20"/>
+              </w:rPr>
+              <w:t>()</w:t>
+            </w:r>
+          </w:p>
+        </w:tc>
+        <w:tc>
+          <w:tcPr>
+            <w:tcW w:w="4230" w:type="dxa"/>
+          </w:tcPr>
+          <w:p>
+            <w:pPr>
+              <w:rPr>
+                <w:rFonts w:ascii="Arial" w:eastAsia="Times New Roman" w:hAnsi="Arial" w:cs="Arial"/>
+                <w:sz w:val="20"/>
+                <w:szCs w:val="20"/>
+              </w:rPr>
+            </w:pPr>
+            <w:r>
+              <w:rPr>
+                <w:rFonts w:ascii="Arial" w:eastAsia="Times New Roman" w:hAnsi="Arial" w:cs="Arial"/>
+                <w:sz w:val="20"/>
+                <w:szCs w:val="20"/>
+              </w:rPr>
+              <w:t>Método constructor de la clase, se utiliza para inicializar las variables declaradas.</w:t>
+            </w:r>
+          </w:p>
+        </w:tc>
+      </w:tr>
+      <w:tr>
+        <w:tc>
+          <w:tcPr>
+            <w:tcW w:w="245" w:type="dxa"/>
+          </w:tcPr>
+          <w:p>
+            <w:pPr>
+              <w:rPr>
+                <w:rFonts w:ascii="Times New Roman" w:eastAsia="Times New Roman" w:hAnsi="Times New Roman" w:cs="Times New Roman"/>
+                <w:sz w:val="20"/>
+                <w:szCs w:val="20"/>
+              </w:rPr>
+            </w:pPr>
+          </w:p>
+          <w:p>
+            <w:pPr>
+              <w:rPr>
+                <w:rFonts w:ascii="Times New Roman" w:eastAsia="Times New Roman" w:hAnsi="Times New Roman" w:cs="Times New Roman"/>
+                <w:sz w:val="20"/>
+                <w:szCs w:val="20"/>
+              </w:rPr>
+            </w:pPr>
+          </w:p>
+        </w:tc>
+        <w:tc>
+          <w:tcPr>
+            <w:tcW w:w="4453" w:type="dxa"/>
+            <w:gridSpan w:val="2"/>
+          </w:tcPr>
+          <w:p>
+            <w:pPr>
+              <w:rPr>
+                <w:rFonts w:ascii="Arial" w:eastAsia="Times New Roman" w:hAnsi="Arial" w:cs="Arial"/>
+                <w:sz w:val="20"/>
+                <w:szCs w:val="20"/>
+              </w:rPr>
+            </w:pPr>
+            <w:proofErr w:type="spellStart"/>
+            <w:r>
+              <w:rPr>
+                <w:rFonts w:ascii="Arial" w:eastAsia="Times New Roman" w:hAnsi="Arial" w:cs="Arial"/>
+                <w:sz w:val="20"/>
+                <w:szCs w:val="20"/>
+              </w:rPr>
+              <w:t>public</w:t>
+            </w:r>
+            <w:proofErr w:type="spellEnd"/>
+            <w:r>
+              <w:rPr>
+                <w:rFonts w:ascii="Arial" w:eastAsia="Times New Roman" w:hAnsi="Arial" w:cs="Arial"/>
+                <w:sz w:val="20"/>
+                <w:szCs w:val="20"/>
+              </w:rPr>
+              <w:t xml:space="preserve"> </w:t>
+            </w:r>
+            <w:proofErr w:type="spellStart"/>
+            <w:r>
+              <w:rPr>
+                <w:rFonts w:ascii="Arial" w:eastAsia="Times New Roman" w:hAnsi="Arial" w:cs="Arial"/>
+                <w:sz w:val="20"/>
+                <w:szCs w:val="20"/>
+              </w:rPr>
+              <w:t>function</w:t>
+            </w:r>
+            <w:proofErr w:type="spellEnd"/>
+            <w:r>
+              <w:rPr>
+                <w:rFonts w:ascii="Arial" w:eastAsia="Times New Roman" w:hAnsi="Arial" w:cs="Arial"/>
+                <w:sz w:val="20"/>
+                <w:szCs w:val="20"/>
+              </w:rPr>
+              <w:t xml:space="preserve"> </w:t>
+            </w:r>
+            <w:proofErr w:type="spellStart"/>
+            <w:r>
+              <w:rPr>
+                <w:rFonts w:ascii="Arial" w:eastAsia="Times New Roman" w:hAnsi="Arial" w:cs="Arial"/>
+                <w:sz w:val="20"/>
+                <w:szCs w:val="20"/>
+              </w:rPr>
+              <w:t>setidTarea</w:t>
+            </w:r>
+            <w:proofErr w:type="spellEnd"/>
+            <w:r>
+              <w:rPr>
+                <w:rFonts w:ascii="Arial" w:eastAsia="Times New Roman" w:hAnsi="Arial" w:cs="Arial"/>
+                <w:sz w:val="20"/>
+                <w:szCs w:val="20"/>
+              </w:rPr>
+              <w:t>($</w:t>
+            </w:r>
+            <w:proofErr w:type="spellStart"/>
+            <w:r>
+              <w:rPr>
+                <w:rFonts w:ascii="Arial" w:eastAsia="Times New Roman" w:hAnsi="Arial" w:cs="Arial"/>
+                <w:sz w:val="20"/>
+                <w:szCs w:val="20"/>
+              </w:rPr>
+              <w:t>idTarea</w:t>
+            </w:r>
+            <w:proofErr w:type="spellEnd"/>
+            <w:r>
+              <w:rPr>
+                <w:rFonts w:ascii="Arial" w:eastAsia="Times New Roman" w:hAnsi="Arial" w:cs="Arial"/>
+                <w:sz w:val="20"/>
+                <w:szCs w:val="20"/>
+              </w:rPr>
+              <w:t>)</w:t>
+            </w:r>
+          </w:p>
+        </w:tc>
+        <w:tc>
+          <w:tcPr>
+            <w:tcW w:w="4230" w:type="dxa"/>
+          </w:tcPr>
+          <w:p>
+            <w:pPr>
+              <w:rPr>
+                <w:rFonts w:ascii="Arial" w:eastAsia="Times New Roman" w:hAnsi="Arial" w:cs="Arial"/>
+                <w:sz w:val="20"/>
+                <w:szCs w:val="20"/>
+              </w:rPr>
+            </w:pPr>
+            <w:r>
+              <w:rPr>
+                <w:rFonts w:ascii="Arial" w:eastAsia="Times New Roman" w:hAnsi="Arial" w:cs="Arial"/>
+                <w:sz w:val="20"/>
+                <w:szCs w:val="20"/>
+              </w:rPr>
+              <w:t>Método que se utiliza para asignar el id de la tarea</w:t>
+            </w:r>
+          </w:p>
+        </w:tc>
+      </w:tr>
+      <w:tr>
+        <w:tc>
+          <w:tcPr>
+            <w:tcW w:w="245" w:type="dxa"/>
+          </w:tcPr>
+          <w:p>
+            <w:pPr>
+              <w:rPr>
+                <w:rFonts w:ascii="Times New Roman" w:eastAsia="Times New Roman" w:hAnsi="Times New Roman" w:cs="Times New Roman"/>
+                <w:sz w:val="20"/>
+                <w:szCs w:val="20"/>
+              </w:rPr>
+            </w:pPr>
+          </w:p>
+        </w:tc>
+        <w:tc>
+          <w:tcPr>
+            <w:tcW w:w="4453" w:type="dxa"/>
+            <w:gridSpan w:val="2"/>
+          </w:tcPr>
+          <w:p>
+            <w:pPr>
+              <w:rPr>
+                <w:rFonts w:ascii="Arial" w:eastAsia="Times New Roman" w:hAnsi="Arial" w:cs="Arial"/>
+                <w:sz w:val="20"/>
+                <w:szCs w:val="20"/>
+              </w:rPr>
+            </w:pPr>
+            <w:proofErr w:type="spellStart"/>
+            <w:r>
+              <w:rPr>
+                <w:rFonts w:ascii="Arial" w:eastAsia="Times New Roman" w:hAnsi="Arial" w:cs="Arial"/>
+                <w:sz w:val="20"/>
+                <w:szCs w:val="20"/>
+              </w:rPr>
+              <w:t>public</w:t>
+            </w:r>
+            <w:proofErr w:type="spellEnd"/>
+            <w:r>
+              <w:rPr>
+                <w:rFonts w:ascii="Arial" w:eastAsia="Times New Roman" w:hAnsi="Arial" w:cs="Arial"/>
+                <w:sz w:val="20"/>
+                <w:szCs w:val="20"/>
+              </w:rPr>
+              <w:t xml:space="preserve"> </w:t>
+            </w:r>
+            <w:proofErr w:type="spellStart"/>
+            <w:r>
+              <w:rPr>
+                <w:rFonts w:ascii="Arial" w:eastAsia="Times New Roman" w:hAnsi="Arial" w:cs="Arial"/>
+                <w:sz w:val="20"/>
+                <w:szCs w:val="20"/>
+              </w:rPr>
+              <w:t>function</w:t>
+            </w:r>
+            <w:proofErr w:type="spellEnd"/>
+            <w:r>
+              <w:rPr>
+                <w:rFonts w:ascii="Arial" w:eastAsia="Times New Roman" w:hAnsi="Arial" w:cs="Arial"/>
+                <w:sz w:val="20"/>
+                <w:szCs w:val="20"/>
+              </w:rPr>
+              <w:t xml:space="preserve"> </w:t>
+            </w:r>
+            <w:proofErr w:type="spellStart"/>
+            <w:r>
+              <w:rPr>
+                <w:rFonts w:ascii="Arial" w:eastAsia="Times New Roman" w:hAnsi="Arial" w:cs="Arial"/>
+                <w:sz w:val="20"/>
+                <w:szCs w:val="20"/>
+              </w:rPr>
+              <w:t>getidTarea</w:t>
+            </w:r>
+            <w:proofErr w:type="spellEnd"/>
+            <w:r>
+              <w:rPr>
+                <w:rFonts w:ascii="Arial" w:eastAsia="Times New Roman" w:hAnsi="Arial" w:cs="Arial"/>
+                <w:sz w:val="20"/>
+                <w:szCs w:val="20"/>
+              </w:rPr>
+              <w:t>()</w:t>
+            </w:r>
+          </w:p>
+        </w:tc>
+        <w:tc>
+          <w:tcPr>
+            <w:tcW w:w="4230" w:type="dxa"/>
+          </w:tcPr>
+          <w:p>
+            <w:pPr>
+              <w:rPr>
+                <w:rFonts w:ascii="Arial" w:eastAsia="Times New Roman" w:hAnsi="Arial" w:cs="Arial"/>
+                <w:sz w:val="20"/>
+                <w:szCs w:val="20"/>
+              </w:rPr>
+            </w:pPr>
+            <w:r>
+              <w:rPr>
+                <w:rFonts w:ascii="Arial" w:eastAsia="Times New Roman" w:hAnsi="Arial" w:cs="Arial"/>
+                <w:sz w:val="20"/>
+                <w:szCs w:val="20"/>
+              </w:rPr>
+              <w:t>Método que se utiliza para obtener el id de la tarea</w:t>
+            </w:r>
+          </w:p>
+        </w:tc>
+      </w:tr>
+      <w:tr>
+        <w:tc>
+          <w:tcPr>
+            <w:tcW w:w="245" w:type="dxa"/>
+          </w:tcPr>
+          <w:p>
+            <w:pPr>
+              <w:rPr>
+                <w:rFonts w:ascii="Times New Roman" w:eastAsia="Times New Roman" w:hAnsi="Times New Roman" w:cs="Times New Roman"/>
+                <w:sz w:val="20"/>
+                <w:szCs w:val="20"/>
+              </w:rPr>
+            </w:pPr>
+          </w:p>
+        </w:tc>
+        <w:tc>
+          <w:tcPr>
+            <w:tcW w:w="4453" w:type="dxa"/>
+            <w:gridSpan w:val="2"/>
+          </w:tcPr>
+          <w:p>
+            <w:pPr>
+              <w:rPr>
+                <w:rFonts w:ascii="Arial" w:eastAsia="Times New Roman" w:hAnsi="Arial" w:cs="Arial"/>
+                <w:sz w:val="20"/>
+                <w:szCs w:val="20"/>
+              </w:rPr>
+            </w:pPr>
+            <w:proofErr w:type="spellStart"/>
+            <w:r>
+              <w:rPr>
+                <w:rFonts w:ascii="Arial" w:eastAsia="Times New Roman" w:hAnsi="Arial" w:cs="Arial"/>
+                <w:sz w:val="20"/>
+                <w:szCs w:val="20"/>
+              </w:rPr>
+              <w:t>public</w:t>
+            </w:r>
+            <w:proofErr w:type="spellEnd"/>
+            <w:r>
+              <w:rPr>
+                <w:rFonts w:ascii="Arial" w:eastAsia="Times New Roman" w:hAnsi="Arial" w:cs="Arial"/>
+                <w:sz w:val="20"/>
+                <w:szCs w:val="20"/>
+              </w:rPr>
+              <w:t xml:space="preserve"> </w:t>
+            </w:r>
+            <w:proofErr w:type="spellStart"/>
+            <w:r>
+              <w:rPr>
+                <w:rFonts w:ascii="Arial" w:eastAsia="Times New Roman" w:hAnsi="Arial" w:cs="Arial"/>
+                <w:sz w:val="20"/>
+                <w:szCs w:val="20"/>
+              </w:rPr>
+              <w:t>function</w:t>
+            </w:r>
+            <w:proofErr w:type="spellEnd"/>
+            <w:r>
+              <w:rPr>
+                <w:rFonts w:ascii="Arial" w:eastAsia="Times New Roman" w:hAnsi="Arial" w:cs="Arial"/>
+                <w:sz w:val="20"/>
+                <w:szCs w:val="20"/>
+              </w:rPr>
+              <w:t xml:space="preserve"> </w:t>
+            </w:r>
+            <w:proofErr w:type="spellStart"/>
+            <w:r>
+              <w:rPr>
+                <w:rFonts w:ascii="Arial" w:eastAsia="Times New Roman" w:hAnsi="Arial" w:cs="Arial"/>
+                <w:sz w:val="20"/>
+                <w:szCs w:val="20"/>
+              </w:rPr>
+              <w:t>setTarea</w:t>
+            </w:r>
+            <w:proofErr w:type="spellEnd"/>
+            <w:r>
+              <w:rPr>
+                <w:rFonts w:ascii="Arial" w:eastAsia="Times New Roman" w:hAnsi="Arial" w:cs="Arial"/>
+                <w:sz w:val="20"/>
+                <w:szCs w:val="20"/>
+              </w:rPr>
+              <w:t>($Tarea)</w:t>
+            </w:r>
+          </w:p>
+        </w:tc>
+        <w:tc>
+          <w:tcPr>
+            <w:tcW w:w="4230" w:type="dxa"/>
+          </w:tcPr>
+          <w:p>
+            <w:pPr>
+              <w:rPr>
+                <w:rFonts w:ascii="Arial" w:eastAsia="Times New Roman" w:hAnsi="Arial" w:cs="Arial"/>
+                <w:sz w:val="20"/>
+                <w:szCs w:val="20"/>
+              </w:rPr>
+            </w:pPr>
+            <w:r>
+              <w:rPr>
+                <w:rFonts w:ascii="Arial" w:eastAsia="Times New Roman" w:hAnsi="Arial" w:cs="Arial"/>
+                <w:sz w:val="20"/>
+                <w:szCs w:val="20"/>
+              </w:rPr>
+              <w:t>Método que se utiliza para asignar el nombre de la tarea</w:t>
+            </w:r>
+          </w:p>
+        </w:tc>
+      </w:tr>
+      <w:tr>
+        <w:tc>
+          <w:tcPr>
+            <w:tcW w:w="245" w:type="dxa"/>
+          </w:tcPr>
+          <w:p>
+            <w:pPr>
+              <w:rPr>
+                <w:rFonts w:ascii="Times New Roman" w:eastAsia="Times New Roman" w:hAnsi="Times New Roman" w:cs="Times New Roman"/>
+                <w:sz w:val="20"/>
+                <w:szCs w:val="20"/>
+              </w:rPr>
+            </w:pPr>
+          </w:p>
+        </w:tc>
+        <w:tc>
+          <w:tcPr>
+            <w:tcW w:w="4453" w:type="dxa"/>
+            <w:gridSpan w:val="2"/>
+          </w:tcPr>
+          <w:p>
+            <w:pPr>
+              <w:rPr>
+                <w:rFonts w:ascii="Arial" w:eastAsia="Times New Roman" w:hAnsi="Arial" w:cs="Arial"/>
+                <w:sz w:val="20"/>
+                <w:szCs w:val="20"/>
+              </w:rPr>
+            </w:pPr>
+            <w:proofErr w:type="spellStart"/>
+            <w:r>
+              <w:rPr>
+                <w:rFonts w:ascii="Arial" w:eastAsia="Times New Roman" w:hAnsi="Arial" w:cs="Arial"/>
+                <w:sz w:val="20"/>
+                <w:szCs w:val="20"/>
+              </w:rPr>
+              <w:t>public</w:t>
+            </w:r>
+            <w:proofErr w:type="spellEnd"/>
+            <w:r>
+              <w:rPr>
+                <w:rFonts w:ascii="Arial" w:eastAsia="Times New Roman" w:hAnsi="Arial" w:cs="Arial"/>
+                <w:sz w:val="20"/>
+                <w:szCs w:val="20"/>
+              </w:rPr>
+              <w:t xml:space="preserve"> </w:t>
+            </w:r>
+            <w:proofErr w:type="spellStart"/>
+            <w:r>
+              <w:rPr>
+                <w:rFonts w:ascii="Arial" w:eastAsia="Times New Roman" w:hAnsi="Arial" w:cs="Arial"/>
+                <w:sz w:val="20"/>
+                <w:szCs w:val="20"/>
+              </w:rPr>
+              <w:t>function</w:t>
+            </w:r>
+            <w:proofErr w:type="spellEnd"/>
+            <w:r>
+              <w:rPr>
+                <w:rFonts w:ascii="Arial" w:eastAsia="Times New Roman" w:hAnsi="Arial" w:cs="Arial"/>
+                <w:sz w:val="20"/>
+                <w:szCs w:val="20"/>
+              </w:rPr>
+              <w:t xml:space="preserve"> </w:t>
+            </w:r>
+            <w:proofErr w:type="spellStart"/>
+            <w:r>
+              <w:rPr>
+                <w:rFonts w:ascii="Arial" w:eastAsia="Times New Roman" w:hAnsi="Arial" w:cs="Arial"/>
+                <w:sz w:val="20"/>
+                <w:szCs w:val="20"/>
+              </w:rPr>
+              <w:t>getTarea</w:t>
+            </w:r>
+            <w:proofErr w:type="spellEnd"/>
+            <w:r>
+              <w:rPr>
+                <w:rFonts w:ascii="Arial" w:eastAsia="Times New Roman" w:hAnsi="Arial" w:cs="Arial"/>
+                <w:sz w:val="20"/>
+                <w:szCs w:val="20"/>
+              </w:rPr>
+              <w:t>()</w:t>
+            </w:r>
+          </w:p>
+        </w:tc>
+        <w:tc>
+          <w:tcPr>
+            <w:tcW w:w="4230" w:type="dxa"/>
+          </w:tcPr>
+          <w:p>
+            <w:pPr>
+              <w:rPr>
+                <w:rFonts w:ascii="Arial" w:eastAsia="Times New Roman" w:hAnsi="Arial" w:cs="Arial"/>
+                <w:sz w:val="20"/>
+                <w:szCs w:val="20"/>
+              </w:rPr>
+            </w:pPr>
+            <w:r>
+              <w:rPr>
+                <w:rFonts w:ascii="Arial" w:eastAsia="Times New Roman" w:hAnsi="Arial" w:cs="Arial"/>
+                <w:sz w:val="20"/>
+                <w:szCs w:val="20"/>
+              </w:rPr>
+              <w:t>Método que se utiliza para obtener el nombre de la tarea</w:t>
+            </w:r>
+          </w:p>
+        </w:tc>
+      </w:tr>
+      <w:tr>
+        <w:tc>
+          <w:tcPr>
+            <w:tcW w:w="245" w:type="dxa"/>
+          </w:tcPr>
+          <w:p>
+            <w:pPr>
+              <w:rPr>
+                <w:rFonts w:ascii="Times New Roman" w:eastAsia="Times New Roman" w:hAnsi="Times New Roman" w:cs="Times New Roman"/>
+                <w:sz w:val="20"/>
+                <w:szCs w:val="20"/>
+              </w:rPr>
+            </w:pPr>
+          </w:p>
+        </w:tc>
+        <w:tc>
+          <w:tcPr>
+            <w:tcW w:w="4453" w:type="dxa"/>
+            <w:gridSpan w:val="2"/>
+          </w:tcPr>
+          <w:p>
+            <w:pPr>
+              <w:rPr>
+                <w:rFonts w:ascii="Arial" w:eastAsia="Times New Roman" w:hAnsi="Arial" w:cs="Arial"/>
+                <w:sz w:val="20"/>
+                <w:szCs w:val="20"/>
+              </w:rPr>
+            </w:pPr>
+            <w:proofErr w:type="spellStart"/>
+            <w:r>
+              <w:rPr>
+                <w:rFonts w:ascii="Arial" w:eastAsia="Times New Roman" w:hAnsi="Arial" w:cs="Arial"/>
+                <w:sz w:val="20"/>
+                <w:szCs w:val="20"/>
+              </w:rPr>
+              <w:t>public</w:t>
+            </w:r>
+            <w:proofErr w:type="spellEnd"/>
+            <w:r>
+              <w:rPr>
+                <w:rFonts w:ascii="Arial" w:eastAsia="Times New Roman" w:hAnsi="Arial" w:cs="Arial"/>
+                <w:sz w:val="20"/>
+                <w:szCs w:val="20"/>
+              </w:rPr>
+              <w:t xml:space="preserve"> </w:t>
+            </w:r>
+            <w:proofErr w:type="spellStart"/>
+            <w:r>
+              <w:rPr>
+                <w:rFonts w:ascii="Arial" w:eastAsia="Times New Roman" w:hAnsi="Arial" w:cs="Arial"/>
+                <w:sz w:val="20"/>
+                <w:szCs w:val="20"/>
+              </w:rPr>
+              <w:t>function</w:t>
+            </w:r>
+            <w:proofErr w:type="spellEnd"/>
+            <w:r>
+              <w:rPr>
+                <w:rFonts w:ascii="Arial" w:eastAsia="Times New Roman" w:hAnsi="Arial" w:cs="Arial"/>
+                <w:sz w:val="20"/>
+                <w:szCs w:val="20"/>
+              </w:rPr>
+              <w:t xml:space="preserve"> </w:t>
+            </w:r>
+            <w:proofErr w:type="spellStart"/>
+            <w:r>
+              <w:rPr>
+                <w:rFonts w:ascii="Arial" w:eastAsia="Times New Roman" w:hAnsi="Arial" w:cs="Arial"/>
+                <w:sz w:val="20"/>
+                <w:szCs w:val="20"/>
+              </w:rPr>
+              <w:t>setidUsuario</w:t>
+            </w:r>
+            <w:proofErr w:type="spellEnd"/>
+            <w:r>
+              <w:rPr>
+                <w:rFonts w:ascii="Arial" w:eastAsia="Times New Roman" w:hAnsi="Arial" w:cs="Arial"/>
+                <w:sz w:val="20"/>
+                <w:szCs w:val="20"/>
+              </w:rPr>
+              <w:t>($</w:t>
+            </w:r>
+            <w:proofErr w:type="spellStart"/>
+            <w:r>
+              <w:rPr>
+                <w:rFonts w:ascii="Arial" w:eastAsia="Times New Roman" w:hAnsi="Arial" w:cs="Arial"/>
+                <w:sz w:val="20"/>
+                <w:szCs w:val="20"/>
+              </w:rPr>
+              <w:t>idUsuario</w:t>
+            </w:r>
+            <w:proofErr w:type="spellEnd"/>
+            <w:r>
+              <w:rPr>
+                <w:rFonts w:ascii="Arial" w:eastAsia="Times New Roman" w:hAnsi="Arial" w:cs="Arial"/>
+                <w:sz w:val="20"/>
+                <w:szCs w:val="20"/>
+              </w:rPr>
+              <w:t>)</w:t>
+            </w:r>
+          </w:p>
+        </w:tc>
+        <w:tc>
+          <w:tcPr>
+            <w:tcW w:w="4230" w:type="dxa"/>
+          </w:tcPr>
+          <w:p>
+            <w:pPr>
+              <w:rPr>
+                <w:rFonts w:ascii="Arial" w:eastAsia="Times New Roman" w:hAnsi="Arial" w:cs="Arial"/>
+                <w:sz w:val="20"/>
+                <w:szCs w:val="20"/>
+              </w:rPr>
+            </w:pPr>
+            <w:r>
+              <w:rPr>
+                <w:rFonts w:ascii="Arial" w:eastAsia="Times New Roman" w:hAnsi="Arial" w:cs="Arial"/>
+                <w:sz w:val="20"/>
+                <w:szCs w:val="20"/>
+              </w:rPr>
+              <w:t>Método que se utiliza para asignar el id del usuario de la tarea</w:t>
+            </w:r>
+          </w:p>
+        </w:tc>
+      </w:tr>
+      <w:tr>
+        <w:tc>
+          <w:tcPr>
+            <w:tcW w:w="245" w:type="dxa"/>
+          </w:tcPr>
+          <w:p>
+            <w:pPr>
+              <w:rPr>
+                <w:rFonts w:ascii="Times New Roman" w:eastAsia="Times New Roman" w:hAnsi="Times New Roman" w:cs="Times New Roman"/>
+                <w:sz w:val="20"/>
+                <w:szCs w:val="20"/>
+              </w:rPr>
+            </w:pPr>
+          </w:p>
+        </w:tc>
+        <w:tc>
+          <w:tcPr>
+            <w:tcW w:w="4453" w:type="dxa"/>
+            <w:gridSpan w:val="2"/>
+          </w:tcPr>
+          <w:p>
+            <w:pPr>
+              <w:rPr>
+                <w:rFonts w:ascii="Arial" w:eastAsia="Times New Roman" w:hAnsi="Arial" w:cs="Arial"/>
+                <w:sz w:val="20"/>
+                <w:szCs w:val="20"/>
+              </w:rPr>
+            </w:pPr>
+            <w:proofErr w:type="spellStart"/>
+            <w:r>
+              <w:rPr>
+                <w:rFonts w:ascii="Arial" w:eastAsia="Times New Roman" w:hAnsi="Arial" w:cs="Arial"/>
+                <w:sz w:val="20"/>
+                <w:szCs w:val="20"/>
+              </w:rPr>
+              <w:t>public</w:t>
+            </w:r>
+            <w:proofErr w:type="spellEnd"/>
+            <w:r>
+              <w:rPr>
+                <w:rFonts w:ascii="Arial" w:eastAsia="Times New Roman" w:hAnsi="Arial" w:cs="Arial"/>
+                <w:sz w:val="20"/>
+                <w:szCs w:val="20"/>
+              </w:rPr>
+              <w:t xml:space="preserve"> </w:t>
+            </w:r>
+            <w:proofErr w:type="spellStart"/>
+            <w:r>
+              <w:rPr>
+                <w:rFonts w:ascii="Arial" w:eastAsia="Times New Roman" w:hAnsi="Arial" w:cs="Arial"/>
+                <w:sz w:val="20"/>
+                <w:szCs w:val="20"/>
+              </w:rPr>
+              <w:t>function</w:t>
+            </w:r>
+            <w:proofErr w:type="spellEnd"/>
+            <w:r>
+              <w:rPr>
+                <w:rFonts w:ascii="Arial" w:eastAsia="Times New Roman" w:hAnsi="Arial" w:cs="Arial"/>
+                <w:sz w:val="20"/>
+                <w:szCs w:val="20"/>
+              </w:rPr>
+              <w:t xml:space="preserve"> </w:t>
+            </w:r>
+            <w:proofErr w:type="spellStart"/>
+            <w:r>
+              <w:rPr>
+                <w:rFonts w:ascii="Arial" w:eastAsia="Times New Roman" w:hAnsi="Arial" w:cs="Arial"/>
+                <w:sz w:val="20"/>
+                <w:szCs w:val="20"/>
+              </w:rPr>
+              <w:t>getidUsuario</w:t>
+            </w:r>
+            <w:proofErr w:type="spellEnd"/>
+            <w:r>
+              <w:rPr>
+                <w:rFonts w:ascii="Arial" w:eastAsia="Times New Roman" w:hAnsi="Arial" w:cs="Arial"/>
+                <w:sz w:val="20"/>
+                <w:szCs w:val="20"/>
+              </w:rPr>
+              <w:t>()</w:t>
+            </w:r>
+          </w:p>
+        </w:tc>
+        <w:tc>
+          <w:tcPr>
+            <w:tcW w:w="4230" w:type="dxa"/>
+          </w:tcPr>
+          <w:p>
+            <w:pPr>
+              <w:rPr>
+                <w:rFonts w:ascii="Arial" w:eastAsia="Times New Roman" w:hAnsi="Arial" w:cs="Arial"/>
+                <w:sz w:val="20"/>
+                <w:szCs w:val="20"/>
+              </w:rPr>
+            </w:pPr>
+            <w:r>
+              <w:rPr>
+                <w:rFonts w:ascii="Arial" w:eastAsia="Times New Roman" w:hAnsi="Arial" w:cs="Arial"/>
+                <w:sz w:val="20"/>
+                <w:szCs w:val="20"/>
+              </w:rPr>
+              <w:t>Método que se utiliza para obtener el id de usuario de la tarea</w:t>
+            </w:r>
+          </w:p>
+        </w:tc>
+      </w:tr>
+      <w:tr>
+        <w:tc>
+          <w:tcPr>
+            <w:tcW w:w="245" w:type="dxa"/>
+          </w:tcPr>
+          <w:p>
+            <w:pPr>
+              <w:rPr>
+                <w:rFonts w:ascii="Times New Roman" w:eastAsia="Times New Roman" w:hAnsi="Times New Roman" w:cs="Times New Roman"/>
+                <w:sz w:val="20"/>
+                <w:szCs w:val="20"/>
+              </w:rPr>
+            </w:pPr>
+          </w:p>
+        </w:tc>
+        <w:tc>
+          <w:tcPr>
+            <w:tcW w:w="4453" w:type="dxa"/>
+            <w:gridSpan w:val="2"/>
+          </w:tcPr>
+          <w:p>
+            <w:pPr>
+              <w:rPr>
+                <w:rFonts w:ascii="Arial" w:eastAsia="Times New Roman" w:hAnsi="Arial" w:cs="Arial"/>
+                <w:sz w:val="20"/>
+                <w:szCs w:val="20"/>
+                <w:lang w:val="en-US"/>
+              </w:rPr>
+            </w:pPr>
+            <w:r>
+              <w:rPr>
+                <w:rFonts w:ascii="Arial" w:eastAsia="Times New Roman" w:hAnsi="Arial" w:cs="Arial"/>
+                <w:sz w:val="20"/>
+                <w:szCs w:val="20"/>
+                <w:lang w:val="en-US"/>
+              </w:rPr>
+              <w:t xml:space="preserve">public function </w:t>
+            </w:r>
+            <w:proofErr w:type="spellStart"/>
+            <w:r>
+              <w:rPr>
+                <w:rFonts w:ascii="Arial" w:eastAsia="Times New Roman" w:hAnsi="Arial" w:cs="Arial"/>
+                <w:sz w:val="20"/>
+                <w:szCs w:val="20"/>
+                <w:lang w:val="en-US"/>
+              </w:rPr>
+              <w:t>setUsuario_Tweeter</w:t>
+            </w:r>
+            <w:proofErr w:type="spellEnd"/>
+            <w:r>
+              <w:rPr>
+                <w:rFonts w:ascii="Arial" w:eastAsia="Times New Roman" w:hAnsi="Arial" w:cs="Arial"/>
+                <w:sz w:val="20"/>
+                <w:szCs w:val="20"/>
+                <w:lang w:val="en-US"/>
+              </w:rPr>
+              <w:t>($</w:t>
+            </w:r>
+            <w:proofErr w:type="spellStart"/>
+            <w:r>
+              <w:rPr>
+                <w:rFonts w:ascii="Arial" w:eastAsia="Times New Roman" w:hAnsi="Arial" w:cs="Arial"/>
+                <w:sz w:val="20"/>
+                <w:szCs w:val="20"/>
+                <w:lang w:val="en-US"/>
+              </w:rPr>
+              <w:t>Usuario_Tweeter</w:t>
+            </w:r>
+            <w:proofErr w:type="spellEnd"/>
+            <w:r>
+              <w:rPr>
+                <w:rFonts w:ascii="Arial" w:eastAsia="Times New Roman" w:hAnsi="Arial" w:cs="Arial"/>
+                <w:sz w:val="20"/>
+                <w:szCs w:val="20"/>
+                <w:lang w:val="en-US"/>
+              </w:rPr>
+              <w:t>)</w:t>
+            </w:r>
+          </w:p>
+        </w:tc>
+        <w:tc>
+          <w:tcPr>
+            <w:tcW w:w="4230" w:type="dxa"/>
+          </w:tcPr>
+          <w:p>
+            <w:pPr>
+              <w:rPr>
+                <w:rFonts w:ascii="Arial" w:eastAsia="Times New Roman" w:hAnsi="Arial" w:cs="Arial"/>
+                <w:sz w:val="20"/>
+                <w:szCs w:val="20"/>
+                <w:lang w:val="es-419"/>
+              </w:rPr>
+            </w:pPr>
+            <w:r>
+              <w:rPr>
+                <w:rFonts w:ascii="Arial" w:eastAsia="Times New Roman" w:hAnsi="Arial" w:cs="Arial"/>
+                <w:sz w:val="20"/>
+                <w:szCs w:val="20"/>
+              </w:rPr>
+              <w:t xml:space="preserve">Método que se utiliza para asignar el usuario </w:t>
+            </w:r>
+            <w:proofErr w:type="spellStart"/>
+            <w:r>
+              <w:rPr>
+                <w:rFonts w:ascii="Arial" w:eastAsia="Times New Roman" w:hAnsi="Arial" w:cs="Arial"/>
+                <w:sz w:val="20"/>
+                <w:szCs w:val="20"/>
+              </w:rPr>
+              <w:t>tweeter</w:t>
+            </w:r>
+            <w:proofErr w:type="spellEnd"/>
+            <w:r>
+              <w:rPr>
+                <w:rFonts w:ascii="Arial" w:eastAsia="Times New Roman" w:hAnsi="Arial" w:cs="Arial"/>
+                <w:sz w:val="20"/>
+                <w:szCs w:val="20"/>
+              </w:rPr>
+              <w:t xml:space="preserve"> de la tarea</w:t>
+            </w:r>
+          </w:p>
+        </w:tc>
+      </w:tr>
+      <w:tr>
+        <w:tc>
+          <w:tcPr>
+            <w:tcW w:w="245" w:type="dxa"/>
+          </w:tcPr>
+          <w:p>
+            <w:pPr>
+              <w:rPr>
+                <w:rFonts w:ascii="Times New Roman" w:eastAsia="Times New Roman" w:hAnsi="Times New Roman" w:cs="Times New Roman"/>
+                <w:sz w:val="20"/>
+                <w:szCs w:val="20"/>
+              </w:rPr>
+            </w:pPr>
+          </w:p>
+        </w:tc>
+        <w:tc>
+          <w:tcPr>
+            <w:tcW w:w="4453" w:type="dxa"/>
+            <w:gridSpan w:val="2"/>
+          </w:tcPr>
+          <w:p>
+            <w:pPr>
+              <w:rPr>
+                <w:rFonts w:ascii="Arial" w:eastAsia="Times New Roman" w:hAnsi="Arial" w:cs="Arial"/>
+                <w:sz w:val="20"/>
+                <w:szCs w:val="20"/>
+                <w:lang w:val="en-US"/>
+              </w:rPr>
+            </w:pPr>
+            <w:r>
+              <w:rPr>
+                <w:rFonts w:ascii="Arial" w:eastAsia="Times New Roman" w:hAnsi="Arial" w:cs="Arial"/>
+                <w:sz w:val="20"/>
+                <w:szCs w:val="20"/>
+                <w:lang w:val="en-US"/>
+              </w:rPr>
+              <w:t xml:space="preserve">public function </w:t>
+            </w:r>
+            <w:proofErr w:type="spellStart"/>
+            <w:r>
+              <w:rPr>
+                <w:rFonts w:ascii="Arial" w:eastAsia="Times New Roman" w:hAnsi="Arial" w:cs="Arial"/>
+                <w:sz w:val="20"/>
+                <w:szCs w:val="20"/>
+                <w:lang w:val="en-US"/>
+              </w:rPr>
+              <w:t>getUsuario_Tweeter</w:t>
+            </w:r>
+            <w:proofErr w:type="spellEnd"/>
+            <w:r>
+              <w:rPr>
+                <w:rFonts w:ascii="Arial" w:eastAsia="Times New Roman" w:hAnsi="Arial" w:cs="Arial"/>
+                <w:sz w:val="20"/>
+                <w:szCs w:val="20"/>
+                <w:lang w:val="en-US"/>
+              </w:rPr>
+              <w:t>()</w:t>
+            </w:r>
+          </w:p>
+        </w:tc>
+        <w:tc>
+          <w:tcPr>
+            <w:tcW w:w="4230" w:type="dxa"/>
+          </w:tcPr>
+          <w:p>
+            <w:pPr>
+              <w:rPr>
+                <w:rFonts w:ascii="Arial" w:eastAsia="Times New Roman" w:hAnsi="Arial" w:cs="Arial"/>
+                <w:sz w:val="20"/>
+                <w:szCs w:val="20"/>
+              </w:rPr>
+            </w:pPr>
+            <w:r>
+              <w:rPr>
+                <w:rFonts w:ascii="Arial" w:eastAsia="Times New Roman" w:hAnsi="Arial" w:cs="Arial"/>
+                <w:sz w:val="20"/>
+                <w:szCs w:val="20"/>
+              </w:rPr>
+              <w:t xml:space="preserve">Método que se utiliza para obtener el usuario </w:t>
+            </w:r>
+            <w:proofErr w:type="spellStart"/>
+            <w:r>
+              <w:rPr>
+                <w:rFonts w:ascii="Arial" w:eastAsia="Times New Roman" w:hAnsi="Arial" w:cs="Arial"/>
+                <w:sz w:val="20"/>
+                <w:szCs w:val="20"/>
+              </w:rPr>
+              <w:t>tweeter</w:t>
+            </w:r>
+            <w:proofErr w:type="spellEnd"/>
+            <w:r>
+              <w:rPr>
+                <w:rFonts w:ascii="Arial" w:eastAsia="Times New Roman" w:hAnsi="Arial" w:cs="Arial"/>
+                <w:sz w:val="20"/>
+                <w:szCs w:val="20"/>
+              </w:rPr>
+              <w:t xml:space="preserve"> de la tarea</w:t>
+            </w:r>
+          </w:p>
+        </w:tc>
+      </w:tr>
+      <w:tr>
+        <w:tc>
+          <w:tcPr>
+            <w:tcW w:w="245" w:type="dxa"/>
+          </w:tcPr>
+          <w:p>
+            <w:pPr>
+              <w:rPr>
+                <w:rFonts w:ascii="Times New Roman" w:eastAsia="Times New Roman" w:hAnsi="Times New Roman" w:cs="Times New Roman"/>
+                <w:sz w:val="20"/>
+                <w:szCs w:val="20"/>
+              </w:rPr>
+            </w:pPr>
+          </w:p>
+        </w:tc>
+        <w:tc>
+          <w:tcPr>
+            <w:tcW w:w="4453" w:type="dxa"/>
+            <w:gridSpan w:val="2"/>
+          </w:tcPr>
+          <w:p>
+            <w:pPr>
+              <w:rPr>
+                <w:rFonts w:ascii="Arial" w:eastAsia="Times New Roman" w:hAnsi="Arial" w:cs="Arial"/>
+                <w:sz w:val="20"/>
+                <w:szCs w:val="20"/>
+                <w:lang w:val="en-US"/>
+              </w:rPr>
+            </w:pPr>
+            <w:r>
+              <w:rPr>
+                <w:rFonts w:ascii="Arial" w:eastAsia="Times New Roman" w:hAnsi="Arial" w:cs="Arial"/>
+                <w:sz w:val="20"/>
+                <w:szCs w:val="20"/>
+                <w:lang w:val="en-US"/>
+              </w:rPr>
+              <w:t xml:space="preserve">public function </w:t>
+            </w:r>
+            <w:proofErr w:type="spellStart"/>
+            <w:r>
+              <w:rPr>
+                <w:rFonts w:ascii="Arial" w:eastAsia="Times New Roman" w:hAnsi="Arial" w:cs="Arial"/>
+                <w:sz w:val="20"/>
+                <w:szCs w:val="20"/>
+                <w:lang w:val="en-US"/>
+              </w:rPr>
+              <w:t>setHastag</w:t>
+            </w:r>
+            <w:proofErr w:type="spellEnd"/>
+            <w:r>
+              <w:rPr>
+                <w:rFonts w:ascii="Arial" w:eastAsia="Times New Roman" w:hAnsi="Arial" w:cs="Arial"/>
+                <w:sz w:val="20"/>
+                <w:szCs w:val="20"/>
+                <w:lang w:val="en-US"/>
+              </w:rPr>
+              <w:t>($</w:t>
+            </w:r>
+            <w:proofErr w:type="spellStart"/>
+            <w:r>
+              <w:rPr>
+                <w:rFonts w:ascii="Arial" w:eastAsia="Times New Roman" w:hAnsi="Arial" w:cs="Arial"/>
+                <w:sz w:val="20"/>
+                <w:szCs w:val="20"/>
+                <w:lang w:val="en-US"/>
+              </w:rPr>
+              <w:t>Hastag</w:t>
+            </w:r>
+            <w:proofErr w:type="spellEnd"/>
+            <w:r>
+              <w:rPr>
+                <w:rFonts w:ascii="Arial" w:eastAsia="Times New Roman" w:hAnsi="Arial" w:cs="Arial"/>
+                <w:sz w:val="20"/>
+                <w:szCs w:val="20"/>
+                <w:lang w:val="en-US"/>
+              </w:rPr>
+              <w:t>)</w:t>
+            </w:r>
+          </w:p>
+        </w:tc>
+        <w:tc>
+          <w:tcPr>
+            <w:tcW w:w="4230" w:type="dxa"/>
+          </w:tcPr>
+          <w:p>
+            <w:pPr>
+              <w:rPr>
+                <w:rFonts w:ascii="Arial" w:eastAsia="Times New Roman" w:hAnsi="Arial" w:cs="Arial"/>
+                <w:sz w:val="20"/>
+                <w:szCs w:val="20"/>
+              </w:rPr>
+            </w:pPr>
+            <w:r>
+              <w:rPr>
+                <w:rFonts w:ascii="Arial" w:eastAsia="Times New Roman" w:hAnsi="Arial" w:cs="Arial"/>
+                <w:sz w:val="20"/>
+                <w:szCs w:val="20"/>
+              </w:rPr>
+              <w:t>Método que se utiliza para asignar el hashtag de la tarea</w:t>
+            </w:r>
+          </w:p>
+        </w:tc>
+      </w:tr>
+      <w:tr>
+        <w:tc>
+          <w:tcPr>
+            <w:tcW w:w="245" w:type="dxa"/>
+          </w:tcPr>
+          <w:p>
+            <w:pPr>
+              <w:rPr>
+                <w:rFonts w:ascii="Times New Roman" w:eastAsia="Times New Roman" w:hAnsi="Times New Roman" w:cs="Times New Roman"/>
+                <w:sz w:val="20"/>
+                <w:szCs w:val="20"/>
+              </w:rPr>
+            </w:pPr>
+          </w:p>
+        </w:tc>
+        <w:tc>
+          <w:tcPr>
+            <w:tcW w:w="4453" w:type="dxa"/>
+            <w:gridSpan w:val="2"/>
+          </w:tcPr>
+          <w:p>
+            <w:pPr>
+              <w:rPr>
+                <w:rFonts w:ascii="Arial" w:eastAsia="Times New Roman" w:hAnsi="Arial" w:cs="Arial"/>
+                <w:sz w:val="20"/>
+                <w:szCs w:val="20"/>
+                <w:lang w:val="en-US"/>
+              </w:rPr>
+            </w:pPr>
+            <w:r>
+              <w:rPr>
+                <w:rFonts w:ascii="Arial" w:eastAsia="Times New Roman" w:hAnsi="Arial" w:cs="Arial"/>
+                <w:sz w:val="20"/>
+                <w:szCs w:val="20"/>
+                <w:lang w:val="en-US"/>
+              </w:rPr>
+              <w:t xml:space="preserve">public function </w:t>
+            </w:r>
+            <w:proofErr w:type="spellStart"/>
+            <w:r>
+              <w:rPr>
+                <w:rFonts w:ascii="Arial" w:eastAsia="Times New Roman" w:hAnsi="Arial" w:cs="Arial"/>
+                <w:sz w:val="20"/>
+                <w:szCs w:val="20"/>
+                <w:lang w:val="en-US"/>
+              </w:rPr>
+              <w:t>getHastag</w:t>
+            </w:r>
+            <w:proofErr w:type="spellEnd"/>
+            <w:r>
+              <w:rPr>
+                <w:rFonts w:ascii="Arial" w:eastAsia="Times New Roman" w:hAnsi="Arial" w:cs="Arial"/>
+                <w:sz w:val="20"/>
+                <w:szCs w:val="20"/>
+                <w:lang w:val="en-US"/>
+              </w:rPr>
+              <w:t>()</w:t>
+            </w:r>
+          </w:p>
+        </w:tc>
+        <w:tc>
+          <w:tcPr>
+            <w:tcW w:w="4230" w:type="dxa"/>
+          </w:tcPr>
+          <w:p>
+            <w:pPr>
+              <w:rPr>
+                <w:rFonts w:ascii="Arial" w:eastAsia="Times New Roman" w:hAnsi="Arial" w:cs="Arial"/>
+                <w:sz w:val="20"/>
+                <w:szCs w:val="20"/>
+              </w:rPr>
+            </w:pPr>
+            <w:r>
+              <w:rPr>
+                <w:rFonts w:ascii="Arial" w:eastAsia="Times New Roman" w:hAnsi="Arial" w:cs="Arial"/>
+                <w:sz w:val="20"/>
+                <w:szCs w:val="20"/>
+              </w:rPr>
+              <w:t>Método que se utiliza para obtener hashtag de la tarea</w:t>
+            </w:r>
+          </w:p>
+        </w:tc>
+      </w:tr>
+      <w:tr>
+        <w:tc>
+          <w:tcPr>
+            <w:tcW w:w="245" w:type="dxa"/>
+          </w:tcPr>
+          <w:p>
+            <w:pPr>
+              <w:rPr>
+                <w:rFonts w:ascii="Times New Roman" w:eastAsia="Times New Roman" w:hAnsi="Times New Roman" w:cs="Times New Roman"/>
+                <w:sz w:val="20"/>
+                <w:szCs w:val="20"/>
+              </w:rPr>
+            </w:pPr>
+          </w:p>
+        </w:tc>
+        <w:tc>
+          <w:tcPr>
+            <w:tcW w:w="4453" w:type="dxa"/>
+            <w:gridSpan w:val="2"/>
+          </w:tcPr>
+          <w:p>
+            <w:pPr>
+              <w:rPr>
+                <w:rFonts w:ascii="Arial" w:eastAsia="Times New Roman" w:hAnsi="Arial" w:cs="Arial"/>
+                <w:sz w:val="20"/>
+                <w:szCs w:val="20"/>
+                <w:lang w:val="en-US"/>
+              </w:rPr>
+            </w:pPr>
+            <w:r>
+              <w:rPr>
+                <w:rFonts w:ascii="Arial" w:eastAsia="Times New Roman" w:hAnsi="Arial" w:cs="Arial"/>
+                <w:sz w:val="20"/>
+                <w:szCs w:val="20"/>
+                <w:lang w:val="en-US"/>
+              </w:rPr>
+              <w:t xml:space="preserve">public function </w:t>
+            </w:r>
+            <w:proofErr w:type="spellStart"/>
+            <w:r>
+              <w:rPr>
+                <w:rFonts w:ascii="Arial" w:eastAsia="Times New Roman" w:hAnsi="Arial" w:cs="Arial"/>
+                <w:sz w:val="20"/>
+                <w:szCs w:val="20"/>
+                <w:lang w:val="en-US"/>
+              </w:rPr>
+              <w:t>setDia_inicio</w:t>
+            </w:r>
+            <w:proofErr w:type="spellEnd"/>
+            <w:r>
+              <w:rPr>
+                <w:rFonts w:ascii="Arial" w:eastAsia="Times New Roman" w:hAnsi="Arial" w:cs="Arial"/>
+                <w:sz w:val="20"/>
+                <w:szCs w:val="20"/>
+                <w:lang w:val="en-US"/>
+              </w:rPr>
+              <w:t>($</w:t>
+            </w:r>
+            <w:proofErr w:type="spellStart"/>
+            <w:r>
+              <w:rPr>
+                <w:rFonts w:ascii="Arial" w:eastAsia="Times New Roman" w:hAnsi="Arial" w:cs="Arial"/>
+                <w:sz w:val="20"/>
+                <w:szCs w:val="20"/>
+                <w:lang w:val="en-US"/>
+              </w:rPr>
+              <w:t>Dia_inicio</w:t>
+            </w:r>
+            <w:proofErr w:type="spellEnd"/>
+            <w:r>
+              <w:rPr>
+                <w:rFonts w:ascii="Arial" w:eastAsia="Times New Roman" w:hAnsi="Arial" w:cs="Arial"/>
+                <w:sz w:val="20"/>
+                <w:szCs w:val="20"/>
+                <w:lang w:val="en-US"/>
+              </w:rPr>
+              <w:t>)</w:t>
+            </w:r>
+          </w:p>
+        </w:tc>
+        <w:tc>
+          <w:tcPr>
+            <w:tcW w:w="4230" w:type="dxa"/>
+          </w:tcPr>
+          <w:p>
+            <w:pPr>
+              <w:rPr>
+                <w:rFonts w:ascii="Arial" w:eastAsia="Times New Roman" w:hAnsi="Arial" w:cs="Arial"/>
+                <w:sz w:val="20"/>
+                <w:szCs w:val="20"/>
+              </w:rPr>
+            </w:pPr>
+            <w:r>
+              <w:rPr>
+                <w:rFonts w:ascii="Arial" w:eastAsia="Times New Roman" w:hAnsi="Arial" w:cs="Arial"/>
+                <w:sz w:val="20"/>
+                <w:szCs w:val="20"/>
+              </w:rPr>
+              <w:t>Método que se utiliza para asignar el día de inicio de la semana</w:t>
+            </w:r>
+          </w:p>
+        </w:tc>
+      </w:tr>
+      <w:tr>
+        <w:tc>
+          <w:tcPr>
+            <w:tcW w:w="245" w:type="dxa"/>
+          </w:tcPr>
+          <w:p>
+            <w:pPr>
+              <w:rPr>
+                <w:rFonts w:ascii="Times New Roman" w:eastAsia="Times New Roman" w:hAnsi="Times New Roman" w:cs="Times New Roman"/>
+                <w:sz w:val="20"/>
+                <w:szCs w:val="20"/>
+              </w:rPr>
+            </w:pPr>
+          </w:p>
+        </w:tc>
+        <w:tc>
+          <w:tcPr>
+            <w:tcW w:w="4453" w:type="dxa"/>
+            <w:gridSpan w:val="2"/>
+          </w:tcPr>
+          <w:p>
+            <w:pPr>
+              <w:rPr>
+                <w:rFonts w:ascii="Arial" w:eastAsia="Times New Roman" w:hAnsi="Arial" w:cs="Arial"/>
+                <w:sz w:val="20"/>
+                <w:szCs w:val="20"/>
+                <w:lang w:val="en-US"/>
+              </w:rPr>
+            </w:pPr>
+            <w:r>
+              <w:rPr>
+                <w:rFonts w:ascii="Arial" w:eastAsia="Times New Roman" w:hAnsi="Arial" w:cs="Arial"/>
+                <w:sz w:val="20"/>
+                <w:szCs w:val="20"/>
+                <w:lang w:val="en-US"/>
+              </w:rPr>
+              <w:t xml:space="preserve">public function </w:t>
+            </w:r>
+            <w:proofErr w:type="spellStart"/>
+            <w:r>
+              <w:rPr>
+                <w:rFonts w:ascii="Arial" w:eastAsia="Times New Roman" w:hAnsi="Arial" w:cs="Arial"/>
+                <w:sz w:val="20"/>
+                <w:szCs w:val="20"/>
+                <w:lang w:val="en-US"/>
+              </w:rPr>
+              <w:t>getDia_inicio</w:t>
+            </w:r>
+            <w:proofErr w:type="spellEnd"/>
+            <w:r>
+              <w:rPr>
+                <w:rFonts w:ascii="Arial" w:eastAsia="Times New Roman" w:hAnsi="Arial" w:cs="Arial"/>
+                <w:sz w:val="20"/>
+                <w:szCs w:val="20"/>
+                <w:lang w:val="en-US"/>
+              </w:rPr>
+              <w:t>()</w:t>
+            </w:r>
+          </w:p>
+        </w:tc>
+        <w:tc>
+          <w:tcPr>
+            <w:tcW w:w="4230" w:type="dxa"/>
+          </w:tcPr>
+          <w:p>
+            <w:pPr>
+              <w:rPr>
+                <w:rFonts w:ascii="Arial" w:eastAsia="Times New Roman" w:hAnsi="Arial" w:cs="Arial"/>
+                <w:sz w:val="20"/>
+                <w:szCs w:val="20"/>
+              </w:rPr>
+            </w:pPr>
+            <w:r>
+              <w:rPr>
+                <w:rFonts w:ascii="Arial" w:eastAsia="Times New Roman" w:hAnsi="Arial" w:cs="Arial"/>
+                <w:sz w:val="20"/>
+                <w:szCs w:val="20"/>
+              </w:rPr>
+              <w:t>Método que se utiliza para obtener el día de inicio de la semana.</w:t>
+            </w:r>
+          </w:p>
+        </w:tc>
+      </w:tr>
+      <w:tr>
+        <w:tc>
+          <w:tcPr>
+            <w:tcW w:w="245" w:type="dxa"/>
+          </w:tcPr>
+          <w:p>
+            <w:pPr>
+              <w:rPr>
+                <w:rFonts w:ascii="Times New Roman" w:eastAsia="Times New Roman" w:hAnsi="Times New Roman" w:cs="Times New Roman"/>
+                <w:sz w:val="20"/>
+                <w:szCs w:val="20"/>
+              </w:rPr>
+            </w:pPr>
+          </w:p>
+        </w:tc>
+        <w:tc>
+          <w:tcPr>
+            <w:tcW w:w="4453" w:type="dxa"/>
+            <w:gridSpan w:val="2"/>
+          </w:tcPr>
+          <w:p>
+            <w:pPr>
+              <w:rPr>
+                <w:rFonts w:ascii="Arial" w:eastAsia="Times New Roman" w:hAnsi="Arial" w:cs="Arial"/>
+                <w:sz w:val="20"/>
+                <w:szCs w:val="20"/>
+                <w:lang w:val="en-US"/>
+              </w:rPr>
+            </w:pPr>
+            <w:r>
+              <w:rPr>
+                <w:rFonts w:ascii="Arial" w:eastAsia="Times New Roman" w:hAnsi="Arial" w:cs="Arial"/>
+                <w:sz w:val="20"/>
+                <w:szCs w:val="20"/>
+                <w:lang w:val="en-US"/>
+              </w:rPr>
+              <w:t xml:space="preserve">public function </w:t>
+            </w:r>
+            <w:proofErr w:type="spellStart"/>
+            <w:r>
+              <w:rPr>
+                <w:rFonts w:ascii="Arial" w:eastAsia="Times New Roman" w:hAnsi="Arial" w:cs="Arial"/>
+                <w:sz w:val="20"/>
+                <w:szCs w:val="20"/>
+                <w:lang w:val="en-US"/>
+              </w:rPr>
+              <w:t>setDia_Fin</w:t>
+            </w:r>
+            <w:proofErr w:type="spellEnd"/>
+            <w:r>
+              <w:rPr>
+                <w:rFonts w:ascii="Arial" w:eastAsia="Times New Roman" w:hAnsi="Arial" w:cs="Arial"/>
+                <w:sz w:val="20"/>
+                <w:szCs w:val="20"/>
+                <w:lang w:val="en-US"/>
+              </w:rPr>
+              <w:t>($</w:t>
+            </w:r>
+            <w:proofErr w:type="spellStart"/>
+            <w:r>
+              <w:rPr>
+                <w:rFonts w:ascii="Arial" w:eastAsia="Times New Roman" w:hAnsi="Arial" w:cs="Arial"/>
+                <w:sz w:val="20"/>
+                <w:szCs w:val="20"/>
+                <w:lang w:val="en-US"/>
+              </w:rPr>
+              <w:t>Dia_Fin</w:t>
+            </w:r>
+            <w:proofErr w:type="spellEnd"/>
+            <w:r>
+              <w:rPr>
+                <w:rFonts w:ascii="Arial" w:eastAsia="Times New Roman" w:hAnsi="Arial" w:cs="Arial"/>
+                <w:sz w:val="20"/>
+                <w:szCs w:val="20"/>
+                <w:lang w:val="en-US"/>
+              </w:rPr>
+              <w:t>)</w:t>
+            </w:r>
+          </w:p>
+        </w:tc>
+        <w:tc>
+          <w:tcPr>
+            <w:tcW w:w="4230" w:type="dxa"/>
+          </w:tcPr>
+          <w:p>
+            <w:pPr>
+              <w:rPr>
+                <w:rFonts w:ascii="Arial" w:eastAsia="Times New Roman" w:hAnsi="Arial" w:cs="Arial"/>
+                <w:sz w:val="20"/>
+                <w:szCs w:val="20"/>
+              </w:rPr>
+            </w:pPr>
+            <w:r>
+              <w:rPr>
+                <w:rFonts w:ascii="Arial" w:eastAsia="Times New Roman" w:hAnsi="Arial" w:cs="Arial"/>
+                <w:sz w:val="20"/>
+                <w:szCs w:val="20"/>
+              </w:rPr>
+              <w:t>Método que se utiliza para asignar el día de fin de la semana</w:t>
+            </w:r>
+          </w:p>
+        </w:tc>
+      </w:tr>
+      <w:tr>
+        <w:tc>
+          <w:tcPr>
+            <w:tcW w:w="245" w:type="dxa"/>
+          </w:tcPr>
+          <w:p>
+            <w:pPr>
+              <w:rPr>
+                <w:rFonts w:ascii="Times New Roman" w:eastAsia="Times New Roman" w:hAnsi="Times New Roman" w:cs="Times New Roman"/>
+                <w:sz w:val="20"/>
+                <w:szCs w:val="20"/>
+              </w:rPr>
+            </w:pPr>
+          </w:p>
+        </w:tc>
+        <w:tc>
+          <w:tcPr>
+            <w:tcW w:w="4453" w:type="dxa"/>
+            <w:gridSpan w:val="2"/>
+          </w:tcPr>
+          <w:p>
+            <w:pPr>
+              <w:rPr>
+                <w:rFonts w:ascii="Arial" w:eastAsia="Times New Roman" w:hAnsi="Arial" w:cs="Arial"/>
+                <w:sz w:val="20"/>
+                <w:szCs w:val="20"/>
+                <w:lang w:val="en-US"/>
+              </w:rPr>
+            </w:pPr>
+            <w:r>
+              <w:rPr>
+                <w:rFonts w:ascii="Arial" w:eastAsia="Times New Roman" w:hAnsi="Arial" w:cs="Arial"/>
+                <w:sz w:val="20"/>
+                <w:szCs w:val="20"/>
+                <w:lang w:val="en-US"/>
+              </w:rPr>
+              <w:t xml:space="preserve">public function </w:t>
+            </w:r>
+            <w:proofErr w:type="spellStart"/>
+            <w:r>
+              <w:rPr>
+                <w:rFonts w:ascii="Arial" w:eastAsia="Times New Roman" w:hAnsi="Arial" w:cs="Arial"/>
+                <w:sz w:val="20"/>
+                <w:szCs w:val="20"/>
+                <w:lang w:val="en-US"/>
+              </w:rPr>
+              <w:t>getDia_Fin</w:t>
+            </w:r>
+            <w:proofErr w:type="spellEnd"/>
+            <w:r>
+              <w:rPr>
+                <w:rFonts w:ascii="Arial" w:eastAsia="Times New Roman" w:hAnsi="Arial" w:cs="Arial"/>
+                <w:sz w:val="20"/>
+                <w:szCs w:val="20"/>
+                <w:lang w:val="en-US"/>
+              </w:rPr>
+              <w:t>()</w:t>
+            </w:r>
+          </w:p>
+        </w:tc>
+        <w:tc>
+          <w:tcPr>
+            <w:tcW w:w="4230" w:type="dxa"/>
+          </w:tcPr>
+          <w:p>
+            <w:pPr>
+              <w:rPr>
+                <w:rFonts w:ascii="Arial" w:eastAsia="Times New Roman" w:hAnsi="Arial" w:cs="Arial"/>
+                <w:sz w:val="20"/>
+                <w:szCs w:val="20"/>
+              </w:rPr>
+            </w:pPr>
+            <w:r>
+              <w:rPr>
+                <w:rFonts w:ascii="Arial" w:eastAsia="Times New Roman" w:hAnsi="Arial" w:cs="Arial"/>
+                <w:sz w:val="20"/>
+                <w:szCs w:val="20"/>
+              </w:rPr>
+              <w:t>Método que se utiliza para obtener el día de fin de la semana</w:t>
+            </w:r>
+          </w:p>
+        </w:tc>
+      </w:tr>
+      <w:tr>
+        <w:tc>
+          <w:tcPr>
+            <w:tcW w:w="245" w:type="dxa"/>
+          </w:tcPr>
+          <w:p>
+            <w:pPr>
+              <w:rPr>
+                <w:rFonts w:ascii="Times New Roman" w:eastAsia="Times New Roman" w:hAnsi="Times New Roman" w:cs="Times New Roman"/>
+                <w:sz w:val="20"/>
+                <w:szCs w:val="20"/>
+              </w:rPr>
+            </w:pPr>
+          </w:p>
+        </w:tc>
+        <w:tc>
+          <w:tcPr>
+            <w:tcW w:w="4453" w:type="dxa"/>
+            <w:gridSpan w:val="2"/>
+          </w:tcPr>
+          <w:p>
+            <w:pPr>
+              <w:rPr>
+                <w:rFonts w:ascii="Arial" w:eastAsia="Times New Roman" w:hAnsi="Arial" w:cs="Arial"/>
+                <w:sz w:val="20"/>
+                <w:szCs w:val="20"/>
+                <w:lang w:val="es-419"/>
+              </w:rPr>
+            </w:pPr>
+            <w:proofErr w:type="spellStart"/>
+            <w:r>
+              <w:rPr>
+                <w:rFonts w:ascii="Arial" w:eastAsia="Times New Roman" w:hAnsi="Arial" w:cs="Arial"/>
+                <w:sz w:val="20"/>
+                <w:szCs w:val="20"/>
+                <w:lang w:val="es-419"/>
+              </w:rPr>
+              <w:t>public</w:t>
+            </w:r>
+            <w:proofErr w:type="spellEnd"/>
+            <w:r>
+              <w:rPr>
+                <w:rFonts w:ascii="Arial" w:eastAsia="Times New Roman" w:hAnsi="Arial" w:cs="Arial"/>
+                <w:sz w:val="20"/>
+                <w:szCs w:val="20"/>
+                <w:lang w:val="es-419"/>
+              </w:rPr>
+              <w:t xml:space="preserve"> </w:t>
+            </w:r>
+            <w:proofErr w:type="spellStart"/>
+            <w:r>
+              <w:rPr>
+                <w:rFonts w:ascii="Arial" w:eastAsia="Times New Roman" w:hAnsi="Arial" w:cs="Arial"/>
+                <w:sz w:val="20"/>
+                <w:szCs w:val="20"/>
+                <w:lang w:val="es-419"/>
+              </w:rPr>
+              <w:t>function</w:t>
+            </w:r>
+            <w:proofErr w:type="spellEnd"/>
+            <w:r>
+              <w:rPr>
+                <w:rFonts w:ascii="Arial" w:eastAsia="Times New Roman" w:hAnsi="Arial" w:cs="Arial"/>
+                <w:sz w:val="20"/>
+                <w:szCs w:val="20"/>
+                <w:lang w:val="es-419"/>
+              </w:rPr>
+              <w:t xml:space="preserve"> </w:t>
+            </w:r>
+            <w:proofErr w:type="spellStart"/>
+            <w:r>
+              <w:rPr>
+                <w:rFonts w:ascii="Arial" w:eastAsia="Times New Roman" w:hAnsi="Arial" w:cs="Arial"/>
+                <w:sz w:val="20"/>
+                <w:szCs w:val="20"/>
+                <w:lang w:val="es-419"/>
+              </w:rPr>
+              <w:t>setHora_Inicio</w:t>
+            </w:r>
+            <w:proofErr w:type="spellEnd"/>
+            <w:r>
+              <w:rPr>
+                <w:rFonts w:ascii="Arial" w:eastAsia="Times New Roman" w:hAnsi="Arial" w:cs="Arial"/>
+                <w:sz w:val="20"/>
+                <w:szCs w:val="20"/>
+                <w:lang w:val="es-419"/>
+              </w:rPr>
+              <w:t>($</w:t>
+            </w:r>
+            <w:proofErr w:type="spellStart"/>
+            <w:r>
+              <w:rPr>
+                <w:rFonts w:ascii="Arial" w:eastAsia="Times New Roman" w:hAnsi="Arial" w:cs="Arial"/>
+                <w:sz w:val="20"/>
+                <w:szCs w:val="20"/>
+                <w:lang w:val="es-419"/>
+              </w:rPr>
+              <w:t>Hora_Inicio</w:t>
+            </w:r>
+            <w:proofErr w:type="spellEnd"/>
+            <w:r>
+              <w:rPr>
+                <w:rFonts w:ascii="Arial" w:eastAsia="Times New Roman" w:hAnsi="Arial" w:cs="Arial"/>
+                <w:sz w:val="20"/>
+                <w:szCs w:val="20"/>
+                <w:lang w:val="es-419"/>
+              </w:rPr>
+              <w:t>)</w:t>
+            </w:r>
+          </w:p>
+        </w:tc>
+        <w:tc>
+          <w:tcPr>
+            <w:tcW w:w="4230" w:type="dxa"/>
+          </w:tcPr>
+          <w:p>
+            <w:pPr>
+              <w:rPr>
+                <w:rFonts w:ascii="Arial" w:eastAsia="Times New Roman" w:hAnsi="Arial" w:cs="Arial"/>
+                <w:sz w:val="20"/>
+                <w:szCs w:val="20"/>
+              </w:rPr>
+            </w:pPr>
+            <w:r>
+              <w:rPr>
+                <w:rFonts w:ascii="Arial" w:eastAsia="Times New Roman" w:hAnsi="Arial" w:cs="Arial"/>
+                <w:sz w:val="20"/>
+                <w:szCs w:val="20"/>
+              </w:rPr>
+              <w:t>Método que se utiliza para asignar la hora de inicio del día</w:t>
+            </w:r>
+          </w:p>
+        </w:tc>
+      </w:tr>
+      <w:tr>
+        <w:tc>
+          <w:tcPr>
+            <w:tcW w:w="245" w:type="dxa"/>
+          </w:tcPr>
+          <w:p>
+            <w:pPr>
+              <w:rPr>
+                <w:rFonts w:ascii="Times New Roman" w:eastAsia="Times New Roman" w:hAnsi="Times New Roman" w:cs="Times New Roman"/>
+                <w:sz w:val="20"/>
+                <w:szCs w:val="20"/>
+              </w:rPr>
+            </w:pPr>
+          </w:p>
+        </w:tc>
+        <w:tc>
+          <w:tcPr>
+            <w:tcW w:w="4453" w:type="dxa"/>
+            <w:gridSpan w:val="2"/>
+          </w:tcPr>
+          <w:p>
+            <w:pPr>
+              <w:rPr>
+                <w:rFonts w:ascii="Arial" w:eastAsia="Times New Roman" w:hAnsi="Arial" w:cs="Arial"/>
+                <w:sz w:val="20"/>
+                <w:szCs w:val="20"/>
+                <w:lang w:val="es-419"/>
+              </w:rPr>
+            </w:pPr>
+            <w:proofErr w:type="spellStart"/>
+            <w:r>
+              <w:rPr>
+                <w:rFonts w:ascii="Arial" w:eastAsia="Times New Roman" w:hAnsi="Arial" w:cs="Arial"/>
+                <w:sz w:val="20"/>
+                <w:szCs w:val="20"/>
+                <w:lang w:val="es-419"/>
+              </w:rPr>
+              <w:t>public</w:t>
+            </w:r>
+            <w:proofErr w:type="spellEnd"/>
+            <w:r>
+              <w:rPr>
+                <w:rFonts w:ascii="Arial" w:eastAsia="Times New Roman" w:hAnsi="Arial" w:cs="Arial"/>
+                <w:sz w:val="20"/>
+                <w:szCs w:val="20"/>
+                <w:lang w:val="es-419"/>
+              </w:rPr>
+              <w:t xml:space="preserve"> </w:t>
+            </w:r>
+            <w:proofErr w:type="spellStart"/>
+            <w:r>
+              <w:rPr>
+                <w:rFonts w:ascii="Arial" w:eastAsia="Times New Roman" w:hAnsi="Arial" w:cs="Arial"/>
+                <w:sz w:val="20"/>
+                <w:szCs w:val="20"/>
+                <w:lang w:val="es-419"/>
+              </w:rPr>
+              <w:t>function</w:t>
+            </w:r>
+            <w:proofErr w:type="spellEnd"/>
+            <w:r>
+              <w:rPr>
+                <w:rFonts w:ascii="Arial" w:eastAsia="Times New Roman" w:hAnsi="Arial" w:cs="Arial"/>
+                <w:sz w:val="20"/>
+                <w:szCs w:val="20"/>
+                <w:lang w:val="es-419"/>
+              </w:rPr>
+              <w:t xml:space="preserve"> </w:t>
+            </w:r>
+            <w:proofErr w:type="spellStart"/>
+            <w:r>
+              <w:rPr>
+                <w:rFonts w:ascii="Arial" w:eastAsia="Times New Roman" w:hAnsi="Arial" w:cs="Arial"/>
+                <w:sz w:val="20"/>
+                <w:szCs w:val="20"/>
+                <w:lang w:val="es-419"/>
+              </w:rPr>
+              <w:t>getHora_Inicio</w:t>
+            </w:r>
+            <w:proofErr w:type="spellEnd"/>
+            <w:r>
+              <w:rPr>
+                <w:rFonts w:ascii="Arial" w:eastAsia="Times New Roman" w:hAnsi="Arial" w:cs="Arial"/>
+                <w:sz w:val="20"/>
+                <w:szCs w:val="20"/>
+                <w:lang w:val="es-419"/>
+              </w:rPr>
+              <w:t>()</w:t>
+            </w:r>
+          </w:p>
+        </w:tc>
+        <w:tc>
+          <w:tcPr>
+            <w:tcW w:w="4230" w:type="dxa"/>
+          </w:tcPr>
+          <w:p>
+            <w:pPr>
+              <w:rPr>
+                <w:rFonts w:ascii="Arial" w:eastAsia="Times New Roman" w:hAnsi="Arial" w:cs="Arial"/>
+                <w:sz w:val="20"/>
+                <w:szCs w:val="20"/>
+              </w:rPr>
+            </w:pPr>
+            <w:r>
+              <w:rPr>
+                <w:rFonts w:ascii="Arial" w:eastAsia="Times New Roman" w:hAnsi="Arial" w:cs="Arial"/>
+                <w:sz w:val="20"/>
+                <w:szCs w:val="20"/>
+              </w:rPr>
+              <w:t xml:space="preserve">Método que se utiliza para obtener la hora de inicio del </w:t>
+            </w:r>
+            <w:proofErr w:type="spellStart"/>
+            <w:r>
+              <w:rPr>
+                <w:rFonts w:ascii="Arial" w:eastAsia="Times New Roman" w:hAnsi="Arial" w:cs="Arial"/>
+                <w:sz w:val="20"/>
+                <w:szCs w:val="20"/>
+              </w:rPr>
+              <w:t>dia</w:t>
+            </w:r>
+            <w:proofErr w:type="spellEnd"/>
+          </w:p>
+        </w:tc>
+      </w:tr>
+      <w:tr>
+        <w:tc>
+          <w:tcPr>
+            <w:tcW w:w="245" w:type="dxa"/>
+          </w:tcPr>
+          <w:p>
+            <w:pPr>
+              <w:rPr>
+                <w:rFonts w:ascii="Times New Roman" w:eastAsia="Times New Roman" w:hAnsi="Times New Roman" w:cs="Times New Roman"/>
+                <w:sz w:val="20"/>
+                <w:szCs w:val="20"/>
+              </w:rPr>
+            </w:pPr>
+          </w:p>
+        </w:tc>
+        <w:tc>
+          <w:tcPr>
+            <w:tcW w:w="4453" w:type="dxa"/>
+            <w:gridSpan w:val="2"/>
+          </w:tcPr>
+          <w:p>
+            <w:pPr>
+              <w:rPr>
+                <w:rFonts w:ascii="Arial" w:eastAsia="Times New Roman" w:hAnsi="Arial" w:cs="Arial"/>
+                <w:sz w:val="20"/>
+                <w:szCs w:val="20"/>
+                <w:lang w:val="es-419"/>
+              </w:rPr>
+            </w:pPr>
+            <w:proofErr w:type="spellStart"/>
+            <w:r>
+              <w:rPr>
+                <w:rFonts w:ascii="Arial" w:eastAsia="Times New Roman" w:hAnsi="Arial" w:cs="Arial"/>
+                <w:sz w:val="20"/>
+                <w:szCs w:val="20"/>
+                <w:lang w:val="es-419"/>
+              </w:rPr>
+              <w:t>public</w:t>
+            </w:r>
+            <w:proofErr w:type="spellEnd"/>
+            <w:r>
+              <w:rPr>
+                <w:rFonts w:ascii="Arial" w:eastAsia="Times New Roman" w:hAnsi="Arial" w:cs="Arial"/>
+                <w:sz w:val="20"/>
+                <w:szCs w:val="20"/>
+                <w:lang w:val="es-419"/>
+              </w:rPr>
+              <w:t xml:space="preserve"> </w:t>
+            </w:r>
+            <w:proofErr w:type="spellStart"/>
+            <w:r>
+              <w:rPr>
+                <w:rFonts w:ascii="Arial" w:eastAsia="Times New Roman" w:hAnsi="Arial" w:cs="Arial"/>
+                <w:sz w:val="20"/>
+                <w:szCs w:val="20"/>
+                <w:lang w:val="es-419"/>
+              </w:rPr>
+              <w:t>function</w:t>
+            </w:r>
+            <w:proofErr w:type="spellEnd"/>
+            <w:r>
+              <w:rPr>
+                <w:rFonts w:ascii="Arial" w:eastAsia="Times New Roman" w:hAnsi="Arial" w:cs="Arial"/>
+                <w:sz w:val="20"/>
+                <w:szCs w:val="20"/>
+                <w:lang w:val="es-419"/>
+              </w:rPr>
+              <w:t xml:space="preserve"> </w:t>
+            </w:r>
+            <w:proofErr w:type="spellStart"/>
+            <w:r>
+              <w:rPr>
+                <w:rFonts w:ascii="Arial" w:eastAsia="Times New Roman" w:hAnsi="Arial" w:cs="Arial"/>
+                <w:sz w:val="20"/>
+                <w:szCs w:val="20"/>
+                <w:lang w:val="es-419"/>
+              </w:rPr>
+              <w:t>setHora_Fin</w:t>
+            </w:r>
+            <w:proofErr w:type="spellEnd"/>
+            <w:r>
+              <w:rPr>
+                <w:rFonts w:ascii="Arial" w:eastAsia="Times New Roman" w:hAnsi="Arial" w:cs="Arial"/>
+                <w:sz w:val="20"/>
+                <w:szCs w:val="20"/>
+                <w:lang w:val="es-419"/>
+              </w:rPr>
+              <w:t>($</w:t>
+            </w:r>
+            <w:proofErr w:type="spellStart"/>
+            <w:r>
+              <w:rPr>
+                <w:rFonts w:ascii="Arial" w:eastAsia="Times New Roman" w:hAnsi="Arial" w:cs="Arial"/>
+                <w:sz w:val="20"/>
+                <w:szCs w:val="20"/>
+                <w:lang w:val="es-419"/>
+              </w:rPr>
+              <w:t>Hora_Fin</w:t>
+            </w:r>
+            <w:proofErr w:type="spellEnd"/>
+            <w:r>
+              <w:rPr>
+                <w:rFonts w:ascii="Arial" w:eastAsia="Times New Roman" w:hAnsi="Arial" w:cs="Arial"/>
+                <w:sz w:val="20"/>
+                <w:szCs w:val="20"/>
+                <w:lang w:val="es-419"/>
+              </w:rPr>
+              <w:t>)</w:t>
+            </w:r>
+          </w:p>
+        </w:tc>
+        <w:tc>
+          <w:tcPr>
+            <w:tcW w:w="4230" w:type="dxa"/>
+          </w:tcPr>
+          <w:p>
+            <w:pPr>
+              <w:rPr>
+                <w:rFonts w:ascii="Arial" w:eastAsia="Times New Roman" w:hAnsi="Arial" w:cs="Arial"/>
+                <w:sz w:val="20"/>
+                <w:szCs w:val="20"/>
+              </w:rPr>
+            </w:pPr>
+            <w:r>
+              <w:rPr>
+                <w:rFonts w:ascii="Arial" w:eastAsia="Times New Roman" w:hAnsi="Arial" w:cs="Arial"/>
+                <w:sz w:val="20"/>
+                <w:szCs w:val="20"/>
+              </w:rPr>
+              <w:t>Método que se utiliza para asignar la hora de fin del día</w:t>
+            </w:r>
+          </w:p>
+        </w:tc>
+      </w:tr>
+      <w:tr>
+        <w:tc>
+          <w:tcPr>
+            <w:tcW w:w="245" w:type="dxa"/>
+          </w:tcPr>
+          <w:p>
+            <w:pPr>
+              <w:rPr>
+                <w:rFonts w:ascii="Times New Roman" w:eastAsia="Times New Roman" w:hAnsi="Times New Roman" w:cs="Times New Roman"/>
+                <w:sz w:val="20"/>
+                <w:szCs w:val="20"/>
+              </w:rPr>
+            </w:pPr>
+          </w:p>
+        </w:tc>
+        <w:tc>
+          <w:tcPr>
+            <w:tcW w:w="4453" w:type="dxa"/>
+            <w:gridSpan w:val="2"/>
+          </w:tcPr>
+          <w:p>
+            <w:pPr>
+              <w:rPr>
+                <w:rFonts w:ascii="Arial" w:eastAsia="Times New Roman" w:hAnsi="Arial" w:cs="Arial"/>
+                <w:sz w:val="20"/>
+                <w:szCs w:val="20"/>
+              </w:rPr>
+            </w:pPr>
+            <w:proofErr w:type="spellStart"/>
+            <w:r>
+              <w:rPr>
+                <w:rFonts w:ascii="Arial" w:eastAsia="Times New Roman" w:hAnsi="Arial" w:cs="Arial"/>
+                <w:sz w:val="20"/>
+                <w:szCs w:val="20"/>
+              </w:rPr>
+              <w:t>public</w:t>
+            </w:r>
+            <w:proofErr w:type="spellEnd"/>
+            <w:r>
+              <w:rPr>
+                <w:rFonts w:ascii="Arial" w:eastAsia="Times New Roman" w:hAnsi="Arial" w:cs="Arial"/>
+                <w:sz w:val="20"/>
+                <w:szCs w:val="20"/>
+              </w:rPr>
+              <w:t xml:space="preserve"> </w:t>
+            </w:r>
+            <w:proofErr w:type="spellStart"/>
+            <w:r>
+              <w:rPr>
+                <w:rFonts w:ascii="Arial" w:eastAsia="Times New Roman" w:hAnsi="Arial" w:cs="Arial"/>
+                <w:sz w:val="20"/>
+                <w:szCs w:val="20"/>
+              </w:rPr>
+              <w:t>function</w:t>
+            </w:r>
+            <w:proofErr w:type="spellEnd"/>
+            <w:r>
+              <w:rPr>
+                <w:rFonts w:ascii="Arial" w:eastAsia="Times New Roman" w:hAnsi="Arial" w:cs="Arial"/>
+                <w:sz w:val="20"/>
+                <w:szCs w:val="20"/>
+              </w:rPr>
+              <w:t xml:space="preserve"> </w:t>
+            </w:r>
+            <w:proofErr w:type="spellStart"/>
+            <w:r>
+              <w:rPr>
+                <w:rFonts w:ascii="Arial" w:eastAsia="Times New Roman" w:hAnsi="Arial" w:cs="Arial"/>
+                <w:sz w:val="20"/>
+                <w:szCs w:val="20"/>
+              </w:rPr>
+              <w:t>getHora_Fin</w:t>
+            </w:r>
+            <w:proofErr w:type="spellEnd"/>
+            <w:r>
+              <w:rPr>
+                <w:rFonts w:ascii="Arial" w:eastAsia="Times New Roman" w:hAnsi="Arial" w:cs="Arial"/>
+                <w:sz w:val="20"/>
+                <w:szCs w:val="20"/>
+              </w:rPr>
+              <w:t>()</w:t>
+            </w:r>
+          </w:p>
+        </w:tc>
+        <w:tc>
+          <w:tcPr>
+            <w:tcW w:w="4230" w:type="dxa"/>
+          </w:tcPr>
+          <w:p>
+            <w:pPr>
+              <w:rPr>
+                <w:rFonts w:ascii="Arial" w:eastAsia="Times New Roman" w:hAnsi="Arial" w:cs="Arial"/>
+                <w:sz w:val="20"/>
+                <w:szCs w:val="20"/>
+              </w:rPr>
+            </w:pPr>
+            <w:r>
+              <w:rPr>
+                <w:rFonts w:ascii="Arial" w:eastAsia="Times New Roman" w:hAnsi="Arial" w:cs="Arial"/>
+                <w:sz w:val="20"/>
+                <w:szCs w:val="20"/>
+              </w:rPr>
+              <w:t>Método que se utiliza para obtener la hora de fin del día</w:t>
+            </w:r>
           </w:p>
         </w:tc>
       </w:tr>
@@ -1380,6 +4543,8 @@
           <w:shd w:val="clear" w:color="auto" w:fill="F1F0F0"/>
         </w:rPr>
       </w:pPr>
+      <w:bookmarkStart w:id="0" w:name="_GoBack"/>
+      <w:bookmarkEnd w:id="0"/>
     </w:p>
     <w:sectPr>
       <w:headerReference w:type="default" r:id="rId8"/>
@@ -1547,7 +4712,7 @@
             <w:noProof/>
             <w:lang w:val="es-ES"/>
           </w:rPr>
-          <w:t>1</w:t>
+          <w:t>2</w:t>
         </w:r>
         <w:r>
           <w:rPr>
@@ -1792,7 +4957,7 @@
             </wp:anchor>
           </w:drawing>
         </mc:Choice>
-        <mc:Fallback xmlns:cx="http://schemas.microsoft.com/office/drawing/2014/chartex" xmlns:cx1="http://schemas.microsoft.com/office/drawing/2015/9/8/chartex" xmlns:cx2="http://schemas.microsoft.com/office/drawing/2015/10/21/chartex" xmlns:cx3="http://schemas.microsoft.com/office/drawing/2016/5/9/chartex" xmlns:cx4="http://schemas.microsoft.com/office/drawing/2016/5/10/chartex" xmlns:cx5="http://schemas.microsoft.com/office/drawing/2016/5/11/chartex" xmlns:cx6="http://schemas.microsoft.com/office/drawing/2016/5/12/chartex" xmlns:cx7="http://schemas.microsoft.com/office/drawing/2016/5/13/chartex" xmlns:cx8="http://schemas.microsoft.com/office/drawing/2016/5/14/chartex" xmlns:aink="http://schemas.microsoft.com/office/drawing/2016/ink" xmlns:am3d="http://schemas.microsoft.com/office/drawing/2017/model3d" xmlns:w16cid="http://schemas.microsoft.com/office/word/2016/wordml/cid" xmlns:w16se="http://schemas.microsoft.com/office/word/2015/wordml/symex">
+        <mc:Fallback xmlns:w16se="http://schemas.microsoft.com/office/word/2015/wordml/symex" xmlns:w16cid="http://schemas.microsoft.com/office/word/2016/wordml/cid" xmlns:am3d="http://schemas.microsoft.com/office/drawing/2017/model3d" xmlns:aink="http://schemas.microsoft.com/office/drawing/2016/ink" xmlns:cx8="http://schemas.microsoft.com/office/drawing/2016/5/14/chartex" xmlns:cx7="http://schemas.microsoft.com/office/drawing/2016/5/13/chartex" xmlns:cx6="http://schemas.microsoft.com/office/drawing/2016/5/12/chartex" xmlns:cx5="http://schemas.microsoft.com/office/drawing/2016/5/11/chartex" xmlns:cx4="http://schemas.microsoft.com/office/drawing/2016/5/10/chartex" xmlns:cx3="http://schemas.microsoft.com/office/drawing/2016/5/9/chartex" xmlns:cx2="http://schemas.microsoft.com/office/drawing/2015/10/21/chartex" xmlns:cx1="http://schemas.microsoft.com/office/drawing/2015/9/8/chartex" xmlns:cx="http://schemas.microsoft.com/office/drawing/2014/chartex">
           <w:pict>
             <v:roundrect w14:anchorId="177C025C" id="Rectángulo: esquinas redondeadas 6" o:spid="_x0000_s1026" style="position:absolute;margin-left:-43.5pt;margin-top:27.6pt;width:66pt;height:712.5pt;z-index:251661312;visibility:visible;mso-wrap-style:square;mso-width-percent:0;mso-height-percent:0;mso-wrap-distance-left:9pt;mso-wrap-distance-top:0;mso-wrap-distance-right:9pt;mso-wrap-distance-bottom:0;mso-position-horizontal:absolute;mso-position-horizontal-relative:text;mso-position-vertical:absolute;mso-position-vertical-relative:text;mso-width-percent:0;mso-height-percent:0;mso-width-relative:margin;mso-height-relative:margin;v-text-anchor:middle" arcsize="10923f" o:gfxdata="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" fillcolor="#c9c9c9 [1942]" stroked="f" strokeweight="1pt">
               <v:fill color2="#c9c9c9 [1942]" rotate="t" angle="90" colors="0 #747474;.5 #a9a9a9;1 #c9c9c9" focus="100%" type="gradient"/>
@@ -1882,7 +5047,7 @@
             </wp:anchor>
           </w:drawing>
         </mc:Choice>
-        <mc:Fallback xmlns:cx="http://schemas.microsoft.com/office/drawing/2014/chartex" xmlns:cx1="http://schemas.microsoft.com/office/drawing/2015/9/8/chartex" xmlns:cx2="http://schemas.microsoft.com/office/drawing/2015/10/21/chartex" xmlns:cx3="http://schemas.microsoft.com/office/drawing/2016/5/9/chartex" xmlns:cx4="http://schemas.microsoft.com/office/drawing/2016/5/10/chartex" xmlns:cx5="http://schemas.microsoft.com/office/drawing/2016/5/11/chartex" xmlns:cx6="http://schemas.microsoft.com/office/drawing/2016/5/12/chartex" xmlns:cx7="http://schemas.microsoft.com/office/drawing/2016/5/13/chartex" xmlns:cx8="http://schemas.microsoft.com/office/drawing/2016/5/14/chartex" xmlns:aink="http://schemas.microsoft.com/office/drawing/2016/ink" xmlns:am3d="http://schemas.microsoft.com/office/drawing/2017/model3d" xmlns:w16cid="http://schemas.microsoft.com/office/word/2016/wordml/cid" xmlns:w16se="http://schemas.microsoft.com/office/word/2015/wordml/symex">
+        <mc:Fallback xmlns:w16se="http://schemas.microsoft.com/office/word/2015/wordml/symex" xmlns:w16cid="http://schemas.microsoft.com/office/word/2016/wordml/cid" xmlns:am3d="http://schemas.microsoft.com/office/drawing/2017/model3d" xmlns:aink="http://schemas.microsoft.com/office/drawing/2016/ink" xmlns:cx8="http://schemas.microsoft.com/office/drawing/2016/5/14/chartex" xmlns:cx7="http://schemas.microsoft.com/office/drawing/2016/5/13/chartex" xmlns:cx6="http://schemas.microsoft.com/office/drawing/2016/5/12/chartex" xmlns:cx5="http://schemas.microsoft.com/office/drawing/2016/5/11/chartex" xmlns:cx4="http://schemas.microsoft.com/office/drawing/2016/5/10/chartex" xmlns:cx3="http://schemas.microsoft.com/office/drawing/2016/5/9/chartex" xmlns:cx2="http://schemas.microsoft.com/office/drawing/2015/10/21/chartex" xmlns:cx1="http://schemas.microsoft.com/office/drawing/2015/9/8/chartex" xmlns:cx="http://schemas.microsoft.com/office/drawing/2014/chartex">
           <w:pict>
             <v:shapetype w14:anchorId="7E8CEF72" id="_x0000_t6" coordsize="21600,21600" o:spt="6" path="m,l,21600r21600,xe">
               <v:stroke joinstyle="miter"/>
@@ -4433,7 +7598,7 @@
 </file>
 
 <file path=customXml/itemProps1.xml><?xml version="1.0" encoding="utf-8"?>
-<ds:datastoreItem xmlns:ds="http://schemas.openxmlformats.org/officeDocument/2006/customXml" ds:itemID="{0C9B820D-A3AD-413B-94AD-47935B1502C7}">
+<ds:datastoreItem xmlns:ds="http://schemas.openxmlformats.org/officeDocument/2006/customXml" ds:itemID="{97ACF49A-1ED4-42E4-AC98-8F30AEFFB254}">
   <ds:schemaRefs>
     <ds:schemaRef ds:uri="http://schemas.openxmlformats.org/officeDocument/2006/bibliography"/>
   </ds:schemaRefs>

</xml_diff>